<commit_message>
Ash W update on personality test
</commit_message>
<xml_diff>
--- a/Team Profile.docx
+++ b/Team Profile.docx
@@ -1,13 +1,13 @@
 
-<file path=word/document2.xml><?xml version="1.0" encoding="utf-8"?>
-<w:document xmlns:wpc="http://schemas.microsoft.com/office/word/2010/wordprocessingCanvas" xmlns:mc="http://schemas.openxmlformats.org/markup-compatibility/2006" xmlns:o="urn:schemas-microsoft-com:office:office" xmlns:r="http://schemas.openxmlformats.org/officeDocument/2006/relationships" xmlns:m="http://schemas.openxmlformats.org/officeDocument/2006/math" xmlns:v="urn:schemas-microsoft-com:vml" xmlns:wp14="http://schemas.microsoft.com/office/word/2010/wordprocessingDrawing" xmlns:wp="http://schemas.openxmlformats.org/drawingml/2006/wordprocessingDrawing" xmlns:w10="urn:schemas-microsoft-com:office:word" xmlns:w="http://schemas.openxmlformats.org/wordprocessingml/2006/main" xmlns:w14="http://schemas.microsoft.com/office/word/2010/wordml" xmlns:w15="http://schemas.microsoft.com/office/word/2012/wordml" xmlns:wpg="http://schemas.microsoft.com/office/word/2010/wordprocessingGroup" xmlns:wpi="http://schemas.microsoft.com/office/word/2010/wordprocessingInk" xmlns:wne="http://schemas.microsoft.com/office/word/2006/wordml" xmlns:wps="http://schemas.microsoft.com/office/word/2010/wordprocessingShape" mc:Ignorable="w14 w15 wp14">
+<file path=word/document.xml><?xml version="1.0" encoding="utf-8"?>
+<w:document xmlns:wpc="http://schemas.microsoft.com/office/word/2010/wordprocessingCanvas" xmlns:cx="http://schemas.microsoft.com/office/drawing/2014/chartex" xmlns:cx1="http://schemas.microsoft.com/office/drawing/2015/9/8/chartex" xmlns:cx2="http://schemas.microsoft.com/office/drawing/2015/10/21/chartex" xmlns:cx3="http://schemas.microsoft.com/office/drawing/2016/5/9/chartex" xmlns:cx4="http://schemas.microsoft.com/office/drawing/2016/5/10/chartex" xmlns:cx5="http://schemas.microsoft.com/office/drawing/2016/5/11/chartex" xmlns:cx6="http://schemas.microsoft.com/office/drawing/2016/5/12/chartex" xmlns:cx7="http://schemas.microsoft.com/office/drawing/2016/5/13/chartex" xmlns:cx8="http://schemas.microsoft.com/office/drawing/2016/5/14/chartex" xmlns:mc="http://schemas.openxmlformats.org/markup-compatibility/2006" xmlns:aink="http://schemas.microsoft.com/office/drawing/2016/ink" xmlns:am3d="http://schemas.microsoft.com/office/drawing/2017/model3d" xmlns:o="urn:schemas-microsoft-com:office:office" xmlns:r="http://schemas.openxmlformats.org/officeDocument/2006/relationships" xmlns:m="http://schemas.openxmlformats.org/officeDocument/2006/math" xmlns:v="urn:schemas-microsoft-com:vml" xmlns:wp14="http://schemas.microsoft.com/office/word/2010/wordprocessingDrawing" xmlns:wp="http://schemas.openxmlformats.org/drawingml/2006/wordprocessingDrawing" xmlns:w10="urn:schemas-microsoft-com:office:word" xmlns:w="http://schemas.openxmlformats.org/wordprocessingml/2006/main" xmlns:w14="http://schemas.microsoft.com/office/word/2010/wordml" xmlns:w15="http://schemas.microsoft.com/office/word/2012/wordml" xmlns:w16cex="http://schemas.microsoft.com/office/word/2018/wordml/cex" xmlns:w16cid="http://schemas.microsoft.com/office/word/2016/wordml/cid" xmlns:w16="http://schemas.microsoft.com/office/word/2018/wordml" xmlns:w16sdtdh="http://schemas.microsoft.com/office/word/2020/wordml/sdtdatahash" xmlns:w16se="http://schemas.microsoft.com/office/word/2015/wordml/symex" xmlns:wpg="http://schemas.microsoft.com/office/word/2010/wordprocessingGroup" xmlns:wpi="http://schemas.microsoft.com/office/word/2010/wordprocessingInk" xmlns:wne="http://schemas.microsoft.com/office/word/2006/wordml" xmlns:wps="http://schemas.microsoft.com/office/word/2010/wordprocessingShape" mc:Ignorable="w14 w15 w16se w16cid w16 w16cex w16sdtdh wp14">
   <w:body>
     <w:p>
       <w:pPr>
         <w:jc w:val="center"/>
         <w:rPr>
-          <w:b w:val="1"/>
-          <w:bCs w:val="1"/>
+          <w:b/>
+          <w:bCs/>
           <w:sz w:val="32"/>
           <w:szCs w:val="32"/>
           <w:u w:val="single"/>
@@ -15,8 +15,8 @@
       </w:pPr>
       <w:r>
         <w:rPr>
-          <w:b w:val="1"/>
-          <w:bCs w:val="1"/>
+          <w:b/>
+          <w:bCs/>
           <w:sz w:val="32"/>
           <w:szCs w:val="32"/>
           <w:u w:val="single"/>
@@ -42,26 +42,21 @@
         <w:tc>
           <w:tcPr>
             <w:tcW w:w="4508" w:type="dxa"/>
-            <w:tcMar/>
           </w:tcPr>
           <w:p>
             <w:pPr>
-              <w:pStyle w:val="Normal"/>
-              <w:bidi w:val="0"/>
-              <w:spacing w:before="0" w:beforeAutospacing="off" w:after="160" w:afterAutospacing="off" w:line="259" w:lineRule="auto"/>
-              <w:ind w:left="0" w:right="0"/>
-              <w:jc w:val="left"/>
-              <w:rPr>
-                <w:b w:val="1"/>
-                <w:bCs w:val="1"/>
+              <w:spacing w:after="160" w:line="259" w:lineRule="auto"/>
+              <w:rPr>
+                <w:b/>
+                <w:bCs/>
                 <w:sz w:val="28"/>
                 <w:szCs w:val="28"/>
               </w:rPr>
             </w:pPr>
             <w:r>
               <w:rPr>
-                <w:b w:val="1"/>
-                <w:bCs w:val="1"/>
+                <w:b/>
+                <w:bCs/>
                 <w:sz w:val="28"/>
                 <w:szCs w:val="28"/>
               </w:rPr>
@@ -73,20 +68,18 @@
               <w:pStyle w:val="ListParagraph"/>
               <w:numPr>
                 <w:ilvl w:val="0"/>
-                <w:numId w:val="1"/>
-              </w:numPr>
-              <w:rPr>
-                <w:rFonts w:ascii="Calibri" w:hAnsi="Calibri" w:eastAsia="Calibri" w:cs="Calibri" w:asciiTheme="minorAscii" w:hAnsiTheme="minorAscii" w:eastAsiaTheme="minorAscii" w:cstheme="minorAscii"/>
-                <w:b w:val="1"/>
-                <w:bCs w:val="1"/>
-                <w:sz w:val="24"/>
-                <w:szCs w:val="24"/>
-              </w:rPr>
-            </w:pPr>
-            <w:r>
-              <w:rPr>
-                <w:b w:val="0"/>
-                <w:bCs w:val="0"/>
+                <w:numId w:val="3"/>
+              </w:numPr>
+              <w:rPr>
+                <w:rFonts w:eastAsiaTheme="minorEastAsia"/>
+                <w:b/>
+                <w:bCs/>
+                <w:sz w:val="24"/>
+                <w:szCs w:val="24"/>
+              </w:rPr>
+            </w:pPr>
+            <w:r>
+              <w:rPr>
                 <w:sz w:val="24"/>
                 <w:szCs w:val="24"/>
                 <w:u w:val="single"/>
@@ -99,27 +92,17 @@
               <w:pStyle w:val="ListParagraph"/>
               <w:numPr>
                 <w:ilvl w:val="1"/>
-                <w:numId w:val="1"/>
-              </w:numPr>
-              <w:rPr>
-                <w:b w:val="1"/>
-                <w:bCs w:val="1"/>
-                <w:sz w:val="22"/>
-                <w:szCs w:val="22"/>
-              </w:rPr>
-            </w:pPr>
-            <w:r>
-              <w:rPr>
-                <w:b w:val="0"/>
-                <w:bCs w:val="0"/>
-              </w:rPr>
+                <w:numId w:val="3"/>
+              </w:numPr>
+              <w:rPr>
+                <w:b/>
+                <w:bCs/>
+              </w:rPr>
+            </w:pPr>
+            <w:r>
               <w:t>ISTJ – A</w:t>
             </w:r>
             <w:r>
-              <w:rPr>
-                <w:b w:val="0"/>
-                <w:bCs w:val="0"/>
-              </w:rPr>
               <w:t xml:space="preserve"> (Logistician)</w:t>
             </w:r>
           </w:p>
@@ -128,24 +111,17 @@
               <w:pStyle w:val="ListParagraph"/>
               <w:numPr>
                 <w:ilvl w:val="0"/>
-                <w:numId w:val="1"/>
-              </w:numPr>
-              <w:bidi w:val="0"/>
-              <w:spacing w:before="0" w:beforeAutospacing="off" w:after="0" w:afterAutospacing="off" w:line="259" w:lineRule="auto"/>
-              <w:ind w:right="0"/>
-              <w:jc w:val="left"/>
-              <w:rPr>
-                <w:rFonts w:ascii="Calibri" w:hAnsi="Calibri" w:eastAsia="Calibri" w:cs="Calibri" w:asciiTheme="minorAscii" w:hAnsiTheme="minorAscii" w:eastAsiaTheme="minorAscii" w:cstheme="minorAscii"/>
-                <w:b w:val="0"/>
-                <w:bCs w:val="0"/>
-                <w:sz w:val="24"/>
-                <w:szCs w:val="24"/>
-              </w:rPr>
-            </w:pPr>
-            <w:r>
-              <w:rPr>
-                <w:b w:val="0"/>
-                <w:bCs w:val="0"/>
+                <w:numId w:val="3"/>
+              </w:numPr>
+              <w:spacing w:line="259" w:lineRule="auto"/>
+              <w:rPr>
+                <w:rFonts w:eastAsiaTheme="minorEastAsia"/>
+                <w:sz w:val="24"/>
+                <w:szCs w:val="24"/>
+              </w:rPr>
+            </w:pPr>
+            <w:r>
+              <w:rPr>
                 <w:sz w:val="24"/>
                 <w:szCs w:val="24"/>
                 <w:u w:val="single"/>
@@ -161,18 +137,10 @@
                 <w:numId w:val="2"/>
               </w:numPr>
               <w:rPr>
-                <w:rFonts w:ascii="Calibri" w:hAnsi="Calibri" w:eastAsia="Calibri" w:cs="Calibri" w:asciiTheme="minorAscii" w:hAnsiTheme="minorAscii" w:eastAsiaTheme="minorAscii" w:cstheme="minorAscii"/>
-                <w:b w:val="0"/>
-                <w:bCs w:val="0"/>
-                <w:sz w:val="22"/>
-                <w:szCs w:val="22"/>
-              </w:rPr>
-            </w:pPr>
-            <w:r>
-              <w:rPr>
-                <w:b w:val="0"/>
-                <w:bCs w:val="0"/>
-              </w:rPr>
+                <w:rFonts w:eastAsiaTheme="minorEastAsia"/>
+              </w:rPr>
+            </w:pPr>
+            <w:r>
               <w:t>Auditory</w:t>
             </w:r>
             <w:r>
@@ -180,12 +148,6 @@
             </w:r>
             <w:r>
               <w:tab/>
-            </w:r>
-            <w:r>
-              <w:rPr>
-                <w:b w:val="0"/>
-                <w:bCs w:val="0"/>
-              </w:rPr>
               <w:t>45%</w:t>
             </w:r>
           </w:p>
@@ -196,18 +158,8 @@
                 <w:ilvl w:val="1"/>
                 <w:numId w:val="2"/>
               </w:numPr>
-              <w:rPr>
-                <w:b w:val="0"/>
-                <w:bCs w:val="0"/>
-                <w:sz w:val="22"/>
-                <w:szCs w:val="22"/>
-              </w:rPr>
-            </w:pPr>
-            <w:r>
-              <w:rPr>
-                <w:b w:val="0"/>
-                <w:bCs w:val="0"/>
-              </w:rPr>
+            </w:pPr>
+            <w:r>
               <w:t>Tactile</w:t>
             </w:r>
             <w:r>
@@ -218,12 +170,6 @@
             </w:r>
             <w:r>
               <w:tab/>
-            </w:r>
-            <w:r>
-              <w:rPr>
-                <w:b w:val="0"/>
-                <w:bCs w:val="0"/>
-              </w:rPr>
               <w:t>15%</w:t>
             </w:r>
           </w:p>
@@ -234,18 +180,8 @@
                 <w:ilvl w:val="1"/>
                 <w:numId w:val="2"/>
               </w:numPr>
-              <w:rPr>
-                <w:b w:val="0"/>
-                <w:bCs w:val="0"/>
-                <w:sz w:val="22"/>
-                <w:szCs w:val="22"/>
-              </w:rPr>
-            </w:pPr>
-            <w:r>
-              <w:rPr>
-                <w:b w:val="0"/>
-                <w:bCs w:val="0"/>
-              </w:rPr>
+            </w:pPr>
+            <w:r>
               <w:t>Visual</w:t>
             </w:r>
             <w:r>
@@ -256,12 +192,6 @@
             </w:r>
             <w:r>
               <w:tab/>
-            </w:r>
-            <w:r>
-              <w:rPr>
-                <w:b w:val="0"/>
-                <w:bCs w:val="0"/>
-              </w:rPr>
               <w:t>40%</w:t>
             </w:r>
           </w:p>
@@ -272,22 +202,15 @@
                 <w:ilvl w:val="0"/>
                 <w:numId w:val="2"/>
               </w:numPr>
-              <w:bidi w:val="0"/>
-              <w:spacing w:before="0" w:beforeAutospacing="off" w:after="0" w:afterAutospacing="off" w:line="259" w:lineRule="auto"/>
-              <w:ind w:right="0"/>
-              <w:jc w:val="left"/>
-              <w:rPr>
-                <w:rFonts w:ascii="Calibri" w:hAnsi="Calibri" w:eastAsia="Calibri" w:cs="Calibri" w:asciiTheme="minorAscii" w:hAnsiTheme="minorAscii" w:eastAsiaTheme="minorAscii" w:cstheme="minorAscii"/>
-                <w:b w:val="0"/>
-                <w:bCs w:val="0"/>
-                <w:sz w:val="24"/>
-                <w:szCs w:val="24"/>
-              </w:rPr>
-            </w:pPr>
-            <w:r>
-              <w:rPr>
-                <w:b w:val="0"/>
-                <w:bCs w:val="0"/>
+              <w:spacing w:line="259" w:lineRule="auto"/>
+              <w:rPr>
+                <w:rFonts w:eastAsiaTheme="minorEastAsia"/>
+                <w:sz w:val="24"/>
+                <w:szCs w:val="24"/>
+              </w:rPr>
+            </w:pPr>
+            <w:r>
+              <w:rPr>
                 <w:sz w:val="24"/>
                 <w:szCs w:val="24"/>
                 <w:u w:val="single"/>
@@ -300,21 +223,13 @@
               <w:pStyle w:val="ListParagraph"/>
               <w:numPr>
                 <w:ilvl w:val="1"/>
-                <w:numId w:val="3"/>
-              </w:numPr>
-              <w:rPr>
-                <w:rFonts w:ascii="Calibri" w:hAnsi="Calibri" w:eastAsia="Calibri" w:cs="Calibri" w:asciiTheme="minorAscii" w:hAnsiTheme="minorAscii" w:eastAsiaTheme="minorAscii" w:cstheme="minorAscii"/>
-                <w:b w:val="0"/>
-                <w:bCs w:val="0"/>
-                <w:sz w:val="22"/>
-                <w:szCs w:val="22"/>
-              </w:rPr>
-            </w:pPr>
-            <w:r>
-              <w:rPr>
-                <w:b w:val="0"/>
-                <w:bCs w:val="0"/>
-              </w:rPr>
+                <w:numId w:val="1"/>
+              </w:numPr>
+              <w:rPr>
+                <w:rFonts w:eastAsiaTheme="minorEastAsia"/>
+              </w:rPr>
+            </w:pPr>
+            <w:r>
               <w:t>Extraversion</w:t>
             </w:r>
             <w:r>
@@ -322,12 +237,6 @@
             </w:r>
             <w:r>
               <w:tab/>
-            </w:r>
-            <w:r>
-              <w:rPr>
-                <w:b w:val="0"/>
-                <w:bCs w:val="0"/>
-              </w:rPr>
               <w:t>41</w:t>
             </w:r>
           </w:p>
@@ -336,30 +245,14 @@
               <w:pStyle w:val="ListParagraph"/>
               <w:numPr>
                 <w:ilvl w:val="1"/>
-                <w:numId w:val="3"/>
-              </w:numPr>
-              <w:rPr>
-                <w:b w:val="0"/>
-                <w:bCs w:val="0"/>
-                <w:sz w:val="22"/>
-                <w:szCs w:val="22"/>
-              </w:rPr>
-            </w:pPr>
-            <w:r>
-              <w:rPr>
-                <w:b w:val="0"/>
-                <w:bCs w:val="0"/>
-              </w:rPr>
+                <w:numId w:val="1"/>
+              </w:numPr>
+            </w:pPr>
+            <w:r>
               <w:t>Emotional Stability</w:t>
             </w:r>
             <w:r>
               <w:tab/>
-            </w:r>
-            <w:r>
-              <w:rPr>
-                <w:b w:val="0"/>
-                <w:bCs w:val="0"/>
-              </w:rPr>
               <w:t>34</w:t>
             </w:r>
           </w:p>
@@ -368,20 +261,10 @@
               <w:pStyle w:val="ListParagraph"/>
               <w:numPr>
                 <w:ilvl w:val="1"/>
-                <w:numId w:val="3"/>
-              </w:numPr>
-              <w:rPr>
-                <w:b w:val="0"/>
-                <w:bCs w:val="0"/>
-                <w:sz w:val="22"/>
-                <w:szCs w:val="22"/>
-              </w:rPr>
-            </w:pPr>
-            <w:r>
-              <w:rPr>
-                <w:b w:val="0"/>
-                <w:bCs w:val="0"/>
-              </w:rPr>
+                <w:numId w:val="1"/>
+              </w:numPr>
+            </w:pPr>
+            <w:r>
               <w:t>Agreeableness</w:t>
             </w:r>
             <w:r>
@@ -389,12 +272,6 @@
             </w:r>
             <w:r>
               <w:tab/>
-            </w:r>
-            <w:r>
-              <w:rPr>
-                <w:b w:val="0"/>
-                <w:bCs w:val="0"/>
-              </w:rPr>
               <w:t>35</w:t>
             </w:r>
           </w:p>
@@ -403,30 +280,14 @@
               <w:pStyle w:val="ListParagraph"/>
               <w:numPr>
                 <w:ilvl w:val="1"/>
-                <w:numId w:val="3"/>
-              </w:numPr>
-              <w:rPr>
-                <w:b w:val="0"/>
-                <w:bCs w:val="0"/>
-                <w:sz w:val="22"/>
-                <w:szCs w:val="22"/>
-              </w:rPr>
-            </w:pPr>
-            <w:r>
-              <w:rPr>
-                <w:b w:val="0"/>
-                <w:bCs w:val="0"/>
-              </w:rPr>
+                <w:numId w:val="1"/>
+              </w:numPr>
+            </w:pPr>
+            <w:r>
               <w:t>Conscientiousness</w:t>
             </w:r>
             <w:r>
               <w:tab/>
-            </w:r>
-            <w:r>
-              <w:rPr>
-                <w:b w:val="0"/>
-                <w:bCs w:val="0"/>
-              </w:rPr>
               <w:t>76</w:t>
             </w:r>
           </w:p>
@@ -435,39 +296,22 @@
               <w:pStyle w:val="ListParagraph"/>
               <w:numPr>
                 <w:ilvl w:val="1"/>
-                <w:numId w:val="3"/>
-              </w:numPr>
-              <w:rPr>
-                <w:b w:val="0"/>
-                <w:bCs w:val="0"/>
-                <w:sz w:val="22"/>
-                <w:szCs w:val="22"/>
-              </w:rPr>
-            </w:pPr>
-            <w:r>
-              <w:rPr>
-                <w:b w:val="0"/>
-                <w:bCs w:val="0"/>
-              </w:rPr>
+                <w:numId w:val="1"/>
+              </w:numPr>
+            </w:pPr>
+            <w:r>
               <w:t>Intellect / Imagination</w:t>
             </w:r>
             <w:r>
               <w:tab/>
-            </w:r>
-            <w:r>
-              <w:rPr>
-                <w:b w:val="0"/>
-                <w:bCs w:val="0"/>
-              </w:rPr>
               <w:t>80</w:t>
             </w:r>
           </w:p>
           <w:p>
             <w:pPr>
-              <w:pStyle w:val="Normal"/>
-              <w:rPr>
-                <w:b w:val="1"/>
-                <w:bCs w:val="1"/>
+              <w:rPr>
+                <w:b/>
+                <w:bCs/>
                 <w:sz w:val="28"/>
                 <w:szCs w:val="28"/>
               </w:rPr>
@@ -477,26 +321,21 @@
         <w:tc>
           <w:tcPr>
             <w:tcW w:w="4508" w:type="dxa"/>
-            <w:tcMar/>
           </w:tcPr>
           <w:p>
             <w:pPr>
-              <w:pStyle w:val="Normal"/>
-              <w:bidi w:val="0"/>
-              <w:spacing w:before="0" w:beforeAutospacing="off" w:after="160" w:afterAutospacing="off" w:line="259" w:lineRule="auto"/>
-              <w:ind w:left="0" w:right="0"/>
-              <w:jc w:val="left"/>
-              <w:rPr>
-                <w:b w:val="1"/>
-                <w:bCs w:val="1"/>
+              <w:spacing w:after="160" w:line="259" w:lineRule="auto"/>
+              <w:rPr>
+                <w:b/>
+                <w:bCs/>
                 <w:sz w:val="28"/>
                 <w:szCs w:val="28"/>
               </w:rPr>
             </w:pPr>
             <w:r>
               <w:rPr>
-                <w:b w:val="1"/>
-                <w:bCs w:val="1"/>
+                <w:b/>
+                <w:bCs/>
                 <w:sz w:val="28"/>
                 <w:szCs w:val="28"/>
               </w:rPr>
@@ -508,20 +347,18 @@
               <w:pStyle w:val="ListParagraph"/>
               <w:numPr>
                 <w:ilvl w:val="0"/>
-                <w:numId w:val="1"/>
-              </w:numPr>
-              <w:rPr>
-                <w:rFonts w:ascii="Calibri" w:hAnsi="Calibri" w:eastAsia="Calibri" w:cs="Calibri" w:asciiTheme="minorAscii" w:hAnsiTheme="minorAscii" w:eastAsiaTheme="minorAscii" w:cstheme="minorAscii"/>
-                <w:b w:val="1"/>
-                <w:bCs w:val="1"/>
-                <w:sz w:val="24"/>
-                <w:szCs w:val="24"/>
-              </w:rPr>
-            </w:pPr>
-            <w:r>
-              <w:rPr>
-                <w:b w:val="0"/>
-                <w:bCs w:val="0"/>
+                <w:numId w:val="3"/>
+              </w:numPr>
+              <w:rPr>
+                <w:rFonts w:eastAsiaTheme="minorEastAsia"/>
+                <w:b/>
+                <w:bCs/>
+                <w:sz w:val="24"/>
+                <w:szCs w:val="24"/>
+              </w:rPr>
+            </w:pPr>
+            <w:r>
+              <w:rPr>
                 <w:sz w:val="24"/>
                 <w:szCs w:val="24"/>
                 <w:u w:val="single"/>
@@ -534,41 +371,23 @@
               <w:pStyle w:val="ListParagraph"/>
               <w:numPr>
                 <w:ilvl w:val="1"/>
-                <w:numId w:val="1"/>
-              </w:numPr>
-              <w:rPr>
-                <w:b w:val="1"/>
-                <w:bCs w:val="1"/>
-                <w:sz w:val="22"/>
-                <w:szCs w:val="22"/>
-              </w:rPr>
-            </w:pPr>
-            <w:r>
-              <w:rPr>
-                <w:b w:val="0"/>
-                <w:bCs w:val="0"/>
-              </w:rPr>
+                <w:numId w:val="3"/>
+              </w:numPr>
+              <w:rPr>
+                <w:b/>
+                <w:bCs/>
+              </w:rPr>
+            </w:pPr>
+            <w:r>
               <w:t>INFJ – A</w:t>
             </w:r>
             <w:r>
-              <w:rPr>
-                <w:b w:val="0"/>
-                <w:bCs w:val="0"/>
-              </w:rPr>
               <w:t xml:space="preserve"> (</w:t>
             </w:r>
             <w:r>
-              <w:rPr>
-                <w:b w:val="0"/>
-                <w:bCs w:val="0"/>
-              </w:rPr>
               <w:t>Advocate</w:t>
             </w:r>
             <w:r>
-              <w:rPr>
-                <w:b w:val="0"/>
-                <w:bCs w:val="0"/>
-              </w:rPr>
               <w:t>)</w:t>
             </w:r>
           </w:p>
@@ -577,24 +396,17 @@
               <w:pStyle w:val="ListParagraph"/>
               <w:numPr>
                 <w:ilvl w:val="0"/>
-                <w:numId w:val="1"/>
-              </w:numPr>
-              <w:bidi w:val="0"/>
-              <w:spacing w:before="0" w:beforeAutospacing="off" w:after="0" w:afterAutospacing="off" w:line="259" w:lineRule="auto"/>
-              <w:ind w:right="0"/>
-              <w:jc w:val="left"/>
-              <w:rPr>
-                <w:rFonts w:ascii="Calibri" w:hAnsi="Calibri" w:eastAsia="Calibri" w:cs="Calibri" w:asciiTheme="minorAscii" w:hAnsiTheme="minorAscii" w:eastAsiaTheme="minorAscii" w:cstheme="minorAscii"/>
-                <w:b w:val="0"/>
-                <w:bCs w:val="0"/>
-                <w:sz w:val="24"/>
-                <w:szCs w:val="24"/>
-              </w:rPr>
-            </w:pPr>
-            <w:r>
-              <w:rPr>
-                <w:b w:val="0"/>
-                <w:bCs w:val="0"/>
+                <w:numId w:val="3"/>
+              </w:numPr>
+              <w:spacing w:line="259" w:lineRule="auto"/>
+              <w:rPr>
+                <w:rFonts w:eastAsiaTheme="minorEastAsia"/>
+                <w:sz w:val="24"/>
+                <w:szCs w:val="24"/>
+              </w:rPr>
+            </w:pPr>
+            <w:r>
+              <w:rPr>
                 <w:sz w:val="24"/>
                 <w:szCs w:val="24"/>
                 <w:u w:val="single"/>
@@ -610,18 +422,10 @@
                 <w:numId w:val="2"/>
               </w:numPr>
               <w:rPr>
-                <w:rFonts w:ascii="Calibri" w:hAnsi="Calibri" w:eastAsia="Calibri" w:cs="Calibri" w:asciiTheme="minorAscii" w:hAnsiTheme="minorAscii" w:eastAsiaTheme="minorAscii" w:cstheme="minorAscii"/>
-                <w:b w:val="0"/>
-                <w:bCs w:val="0"/>
-                <w:sz w:val="22"/>
-                <w:szCs w:val="22"/>
-              </w:rPr>
-            </w:pPr>
-            <w:r>
-              <w:rPr>
-                <w:b w:val="0"/>
-                <w:bCs w:val="0"/>
-              </w:rPr>
+                <w:rFonts w:eastAsiaTheme="minorEastAsia"/>
+              </w:rPr>
+            </w:pPr>
+            <w:r>
               <w:t>Auditory</w:t>
             </w:r>
             <w:r>
@@ -629,12 +433,6 @@
             </w:r>
             <w:r>
               <w:tab/>
-            </w:r>
-            <w:r>
-              <w:rPr>
-                <w:b w:val="0"/>
-                <w:bCs w:val="0"/>
-              </w:rPr>
               <w:t>35%</w:t>
             </w:r>
           </w:p>
@@ -645,18 +443,8 @@
                 <w:ilvl w:val="1"/>
                 <w:numId w:val="2"/>
               </w:numPr>
-              <w:rPr>
-                <w:b w:val="0"/>
-                <w:bCs w:val="0"/>
-                <w:sz w:val="22"/>
-                <w:szCs w:val="22"/>
-              </w:rPr>
-            </w:pPr>
-            <w:r>
-              <w:rPr>
-                <w:b w:val="0"/>
-                <w:bCs w:val="0"/>
-              </w:rPr>
+            </w:pPr>
+            <w:r>
               <w:t>Tactile</w:t>
             </w:r>
             <w:r>
@@ -667,12 +455,6 @@
             </w:r>
             <w:r>
               <w:tab/>
-            </w:r>
-            <w:r>
-              <w:rPr>
-                <w:b w:val="0"/>
-                <w:bCs w:val="0"/>
-              </w:rPr>
               <w:t>20%</w:t>
             </w:r>
           </w:p>
@@ -683,18 +465,8 @@
                 <w:ilvl w:val="1"/>
                 <w:numId w:val="2"/>
               </w:numPr>
-              <w:rPr>
-                <w:b w:val="0"/>
-                <w:bCs w:val="0"/>
-                <w:sz w:val="22"/>
-                <w:szCs w:val="22"/>
-              </w:rPr>
-            </w:pPr>
-            <w:r>
-              <w:rPr>
-                <w:b w:val="0"/>
-                <w:bCs w:val="0"/>
-              </w:rPr>
+            </w:pPr>
+            <w:r>
               <w:t>Visual</w:t>
             </w:r>
             <w:r>
@@ -705,12 +477,6 @@
             </w:r>
             <w:r>
               <w:tab/>
-            </w:r>
-            <w:r>
-              <w:rPr>
-                <w:b w:val="0"/>
-                <w:bCs w:val="0"/>
-              </w:rPr>
               <w:t>45%</w:t>
             </w:r>
           </w:p>
@@ -721,22 +487,15 @@
                 <w:ilvl w:val="0"/>
                 <w:numId w:val="2"/>
               </w:numPr>
-              <w:bidi w:val="0"/>
-              <w:spacing w:before="0" w:beforeAutospacing="off" w:after="0" w:afterAutospacing="off" w:line="259" w:lineRule="auto"/>
-              <w:ind w:right="0"/>
-              <w:jc w:val="left"/>
-              <w:rPr>
-                <w:rFonts w:ascii="Calibri" w:hAnsi="Calibri" w:eastAsia="Calibri" w:cs="Calibri" w:asciiTheme="minorAscii" w:hAnsiTheme="minorAscii" w:eastAsiaTheme="minorAscii" w:cstheme="minorAscii"/>
-                <w:b w:val="0"/>
-                <w:bCs w:val="0"/>
-                <w:sz w:val="24"/>
-                <w:szCs w:val="24"/>
-              </w:rPr>
-            </w:pPr>
-            <w:r>
-              <w:rPr>
-                <w:b w:val="0"/>
-                <w:bCs w:val="0"/>
+              <w:spacing w:line="259" w:lineRule="auto"/>
+              <w:rPr>
+                <w:rFonts w:eastAsiaTheme="minorEastAsia"/>
+                <w:sz w:val="24"/>
+                <w:szCs w:val="24"/>
+              </w:rPr>
+            </w:pPr>
+            <w:r>
+              <w:rPr>
                 <w:sz w:val="24"/>
                 <w:szCs w:val="24"/>
                 <w:u w:val="single"/>
@@ -749,21 +508,13 @@
               <w:pStyle w:val="ListParagraph"/>
               <w:numPr>
                 <w:ilvl w:val="1"/>
-                <w:numId w:val="3"/>
-              </w:numPr>
-              <w:rPr>
-                <w:rFonts w:ascii="Calibri" w:hAnsi="Calibri" w:eastAsia="Calibri" w:cs="Calibri" w:asciiTheme="minorAscii" w:hAnsiTheme="minorAscii" w:eastAsiaTheme="minorAscii" w:cstheme="minorAscii"/>
-                <w:b w:val="0"/>
-                <w:bCs w:val="0"/>
-                <w:sz w:val="22"/>
-                <w:szCs w:val="22"/>
-              </w:rPr>
-            </w:pPr>
-            <w:r>
-              <w:rPr>
-                <w:b w:val="0"/>
-                <w:bCs w:val="0"/>
-              </w:rPr>
+                <w:numId w:val="1"/>
+              </w:numPr>
+              <w:rPr>
+                <w:rFonts w:eastAsiaTheme="minorEastAsia"/>
+              </w:rPr>
+            </w:pPr>
+            <w:r>
               <w:t>Extraversion</w:t>
             </w:r>
             <w:r>
@@ -771,12 +522,6 @@
             </w:r>
             <w:r>
               <w:tab/>
-            </w:r>
-            <w:r>
-              <w:rPr>
-                <w:b w:val="0"/>
-                <w:bCs w:val="0"/>
-              </w:rPr>
               <w:t>58</w:t>
             </w:r>
           </w:p>
@@ -785,30 +530,14 @@
               <w:pStyle w:val="ListParagraph"/>
               <w:numPr>
                 <w:ilvl w:val="1"/>
-                <w:numId w:val="3"/>
-              </w:numPr>
-              <w:rPr>
-                <w:b w:val="0"/>
-                <w:bCs w:val="0"/>
-                <w:sz w:val="22"/>
-                <w:szCs w:val="22"/>
-              </w:rPr>
-            </w:pPr>
-            <w:r>
-              <w:rPr>
-                <w:b w:val="0"/>
-                <w:bCs w:val="0"/>
-              </w:rPr>
+                <w:numId w:val="1"/>
+              </w:numPr>
+            </w:pPr>
+            <w:r>
               <w:t>Emotional Stability</w:t>
             </w:r>
             <w:r>
               <w:tab/>
-            </w:r>
-            <w:r>
-              <w:rPr>
-                <w:b w:val="0"/>
-                <w:bCs w:val="0"/>
-              </w:rPr>
               <w:t>81</w:t>
             </w:r>
           </w:p>
@@ -817,20 +546,10 @@
               <w:pStyle w:val="ListParagraph"/>
               <w:numPr>
                 <w:ilvl w:val="1"/>
-                <w:numId w:val="3"/>
-              </w:numPr>
-              <w:rPr>
-                <w:b w:val="0"/>
-                <w:bCs w:val="0"/>
-                <w:sz w:val="22"/>
-                <w:szCs w:val="22"/>
-              </w:rPr>
-            </w:pPr>
-            <w:r>
-              <w:rPr>
-                <w:b w:val="0"/>
-                <w:bCs w:val="0"/>
-              </w:rPr>
+                <w:numId w:val="1"/>
+              </w:numPr>
+            </w:pPr>
+            <w:r>
               <w:t>Agreeableness</w:t>
             </w:r>
             <w:r>
@@ -838,12 +557,6 @@
             </w:r>
             <w:r>
               <w:tab/>
-            </w:r>
-            <w:r>
-              <w:rPr>
-                <w:b w:val="0"/>
-                <w:bCs w:val="0"/>
-              </w:rPr>
               <w:t>56</w:t>
             </w:r>
           </w:p>
@@ -852,30 +565,14 @@
               <w:pStyle w:val="ListParagraph"/>
               <w:numPr>
                 <w:ilvl w:val="1"/>
-                <w:numId w:val="3"/>
-              </w:numPr>
-              <w:rPr>
-                <w:b w:val="0"/>
-                <w:bCs w:val="0"/>
-                <w:sz w:val="22"/>
-                <w:szCs w:val="22"/>
-              </w:rPr>
-            </w:pPr>
-            <w:r>
-              <w:rPr>
-                <w:b w:val="0"/>
-                <w:bCs w:val="0"/>
-              </w:rPr>
+                <w:numId w:val="1"/>
+              </w:numPr>
+            </w:pPr>
+            <w:r>
               <w:t>Conscientiousness</w:t>
             </w:r>
             <w:r>
               <w:tab/>
-            </w:r>
-            <w:r>
-              <w:rPr>
-                <w:b w:val="0"/>
-                <w:bCs w:val="0"/>
-              </w:rPr>
               <w:t>22</w:t>
             </w:r>
           </w:p>
@@ -884,39 +581,22 @@
               <w:pStyle w:val="ListParagraph"/>
               <w:numPr>
                 <w:ilvl w:val="1"/>
-                <w:numId w:val="3"/>
-              </w:numPr>
-              <w:rPr>
-                <w:b w:val="0"/>
-                <w:bCs w:val="0"/>
-                <w:sz w:val="22"/>
-                <w:szCs w:val="22"/>
-              </w:rPr>
-            </w:pPr>
-            <w:r>
-              <w:rPr>
-                <w:b w:val="0"/>
-                <w:bCs w:val="0"/>
-              </w:rPr>
+                <w:numId w:val="1"/>
+              </w:numPr>
+            </w:pPr>
+            <w:r>
               <w:t>Intellect / Imagination</w:t>
             </w:r>
             <w:r>
               <w:tab/>
-            </w:r>
-            <w:r>
-              <w:rPr>
-                <w:b w:val="0"/>
-                <w:bCs w:val="0"/>
-              </w:rPr>
               <w:t>80</w:t>
             </w:r>
           </w:p>
           <w:p>
             <w:pPr>
-              <w:pStyle w:val="Normal"/>
-              <w:rPr>
-                <w:b w:val="1"/>
-                <w:bCs w:val="1"/>
+              <w:rPr>
+                <w:b/>
+                <w:bCs/>
                 <w:sz w:val="28"/>
                 <w:szCs w:val="28"/>
               </w:rPr>
@@ -931,26 +611,21 @@
         <w:tc>
           <w:tcPr>
             <w:tcW w:w="4508" w:type="dxa"/>
-            <w:tcMar/>
           </w:tcPr>
           <w:p>
             <w:pPr>
-              <w:pStyle w:val="Normal"/>
-              <w:bidi w:val="0"/>
-              <w:spacing w:before="0" w:beforeAutospacing="off" w:after="160" w:afterAutospacing="off" w:line="259" w:lineRule="auto"/>
-              <w:ind w:left="0" w:right="0"/>
-              <w:jc w:val="left"/>
-              <w:rPr>
-                <w:b w:val="1"/>
-                <w:bCs w:val="1"/>
+              <w:spacing w:after="160" w:line="259" w:lineRule="auto"/>
+              <w:rPr>
+                <w:b/>
+                <w:bCs/>
                 <w:sz w:val="28"/>
                 <w:szCs w:val="28"/>
               </w:rPr>
             </w:pPr>
             <w:r>
               <w:rPr>
-                <w:b w:val="1"/>
-                <w:bCs w:val="1"/>
+                <w:b/>
+                <w:bCs/>
                 <w:sz w:val="28"/>
                 <w:szCs w:val="28"/>
               </w:rPr>
@@ -962,20 +637,18 @@
               <w:pStyle w:val="ListParagraph"/>
               <w:numPr>
                 <w:ilvl w:val="0"/>
-                <w:numId w:val="1"/>
-              </w:numPr>
-              <w:rPr>
-                <w:rFonts w:ascii="Calibri" w:hAnsi="Calibri" w:eastAsia="Calibri" w:cs="Calibri" w:asciiTheme="minorAscii" w:hAnsiTheme="minorAscii" w:eastAsiaTheme="minorAscii" w:cstheme="minorAscii"/>
-                <w:b w:val="1"/>
-                <w:bCs w:val="1"/>
-                <w:sz w:val="24"/>
-                <w:szCs w:val="24"/>
-              </w:rPr>
-            </w:pPr>
-            <w:r>
-              <w:rPr>
-                <w:b w:val="0"/>
-                <w:bCs w:val="0"/>
+                <w:numId w:val="3"/>
+              </w:numPr>
+              <w:rPr>
+                <w:rFonts w:eastAsiaTheme="minorEastAsia"/>
+                <w:b/>
+                <w:bCs/>
+                <w:sz w:val="24"/>
+                <w:szCs w:val="24"/>
+              </w:rPr>
+            </w:pPr>
+            <w:r>
+              <w:rPr>
                 <w:sz w:val="24"/>
                 <w:szCs w:val="24"/>
                 <w:u w:val="single"/>
@@ -988,33 +661,28 @@
               <w:pStyle w:val="ListParagraph"/>
               <w:numPr>
                 <w:ilvl w:val="1"/>
-                <w:numId w:val="1"/>
-              </w:numPr>
-              <w:bidi w:val="0"/>
-              <w:spacing w:before="0" w:beforeAutospacing="off" w:after="0" w:afterAutospacing="off" w:line="259" w:lineRule="auto"/>
-              <w:ind w:left="1440" w:right="0" w:hanging="360"/>
-              <w:jc w:val="left"/>
-              <w:rPr>
-                <w:rFonts w:ascii="Calibri" w:hAnsi="Calibri" w:eastAsia="Calibri" w:cs="Calibri" w:asciiTheme="minorAscii" w:hAnsiTheme="minorAscii" w:eastAsiaTheme="minorAscii" w:cstheme="minorAscii"/>
-                <w:b w:val="0"/>
-                <w:bCs w:val="0"/>
-                <w:sz w:val="22"/>
-                <w:szCs w:val="22"/>
-              </w:rPr>
-            </w:pPr>
-            <w:r>
-              <w:rPr>
-                <w:b w:val="0"/>
-                <w:bCs w:val="0"/>
-              </w:rPr>
-              <w:t>?</w:t>
-            </w:r>
-            <w:r>
-              <w:rPr>
-                <w:b w:val="0"/>
-                <w:bCs w:val="0"/>
-              </w:rPr>
-              <w:t xml:space="preserve"> ()</w:t>
+                <w:numId w:val="3"/>
+              </w:numPr>
+              <w:spacing w:line="259" w:lineRule="auto"/>
+              <w:rPr>
+                <w:rFonts w:eastAsiaTheme="minorEastAsia"/>
+              </w:rPr>
+            </w:pPr>
+            <w:r>
+              <w:rPr>
+                <w:rFonts w:cstheme="minorHAnsi"/>
+                <w:color w:val="333333"/>
+                <w:shd w:val="clear" w:color="auto" w:fill="FFFFFF"/>
+              </w:rPr>
+              <w:t>E SFP-A (Ent</w:t>
+            </w:r>
+            <w:r>
+              <w:rPr>
+                <w:rFonts w:cstheme="minorHAnsi"/>
+                <w:color w:val="333333"/>
+                <w:shd w:val="clear" w:color="auto" w:fill="FFFFFF"/>
+              </w:rPr>
+              <w:t>ertainer)</w:t>
             </w:r>
           </w:p>
           <w:p>
@@ -1022,24 +690,17 @@
               <w:pStyle w:val="ListParagraph"/>
               <w:numPr>
                 <w:ilvl w:val="0"/>
-                <w:numId w:val="1"/>
-              </w:numPr>
-              <w:bidi w:val="0"/>
-              <w:spacing w:before="0" w:beforeAutospacing="off" w:after="0" w:afterAutospacing="off" w:line="259" w:lineRule="auto"/>
-              <w:ind w:right="0"/>
-              <w:jc w:val="left"/>
-              <w:rPr>
-                <w:rFonts w:ascii="Calibri" w:hAnsi="Calibri" w:eastAsia="Calibri" w:cs="Calibri" w:asciiTheme="minorAscii" w:hAnsiTheme="minorAscii" w:eastAsiaTheme="minorAscii" w:cstheme="minorAscii"/>
-                <w:b w:val="0"/>
-                <w:bCs w:val="0"/>
-                <w:sz w:val="24"/>
-                <w:szCs w:val="24"/>
-              </w:rPr>
-            </w:pPr>
-            <w:r>
-              <w:rPr>
-                <w:b w:val="0"/>
-                <w:bCs w:val="0"/>
+                <w:numId w:val="3"/>
+              </w:numPr>
+              <w:spacing w:line="259" w:lineRule="auto"/>
+              <w:rPr>
+                <w:rFonts w:eastAsiaTheme="minorEastAsia"/>
+                <w:sz w:val="24"/>
+                <w:szCs w:val="24"/>
+              </w:rPr>
+            </w:pPr>
+            <w:r>
+              <w:rPr>
                 <w:sz w:val="24"/>
                 <w:szCs w:val="24"/>
                 <w:u w:val="single"/>
@@ -1054,19 +715,12 @@
                 <w:ilvl w:val="1"/>
                 <w:numId w:val="2"/>
               </w:numPr>
-              <w:rPr>
-                <w:rFonts w:ascii="Calibri" w:hAnsi="Calibri" w:eastAsia="Calibri" w:cs="Calibri" w:asciiTheme="minorAscii" w:hAnsiTheme="minorAscii" w:eastAsiaTheme="minorAscii" w:cstheme="minorAscii"/>
-                <w:b w:val="0"/>
-                <w:bCs w:val="0"/>
-                <w:sz w:val="22"/>
-                <w:szCs w:val="22"/>
-              </w:rPr>
-            </w:pPr>
-            <w:r>
-              <w:rPr>
-                <w:b w:val="0"/>
-                <w:bCs w:val="0"/>
-              </w:rPr>
+              <w:spacing w:after="160" w:line="259" w:lineRule="auto"/>
+              <w:rPr>
+                <w:rFonts w:eastAsiaTheme="minorEastAsia"/>
+              </w:rPr>
+            </w:pPr>
+            <w:r>
               <w:t>Auditory</w:t>
             </w:r>
             <w:r>
@@ -1074,13 +728,7 @@
             </w:r>
             <w:r>
               <w:tab/>
-            </w:r>
-            <w:r>
-              <w:rPr>
-                <w:b w:val="0"/>
-                <w:bCs w:val="0"/>
-              </w:rPr>
-              <w:t>?%</w:t>
+              <w:t>20%</w:t>
             </w:r>
           </w:p>
           <w:p>
@@ -1090,18 +738,9 @@
                 <w:ilvl w:val="1"/>
                 <w:numId w:val="2"/>
               </w:numPr>
-              <w:rPr>
-                <w:b w:val="0"/>
-                <w:bCs w:val="0"/>
-                <w:sz w:val="22"/>
-                <w:szCs w:val="22"/>
-              </w:rPr>
-            </w:pPr>
-            <w:r>
-              <w:rPr>
-                <w:b w:val="0"/>
-                <w:bCs w:val="0"/>
-              </w:rPr>
+              <w:spacing w:after="160" w:line="259" w:lineRule="auto"/>
+            </w:pPr>
+            <w:r>
               <w:t>Tactile</w:t>
             </w:r>
             <w:r>
@@ -1112,13 +751,7 @@
             </w:r>
             <w:r>
               <w:tab/>
-            </w:r>
-            <w:r>
-              <w:rPr>
-                <w:b w:val="0"/>
-                <w:bCs w:val="0"/>
-              </w:rPr>
-              <w:t>?%</w:t>
+              <w:t>35%</w:t>
             </w:r>
           </w:p>
           <w:p>
@@ -1128,18 +761,9 @@
                 <w:ilvl w:val="1"/>
                 <w:numId w:val="2"/>
               </w:numPr>
-              <w:rPr>
-                <w:b w:val="0"/>
-                <w:bCs w:val="0"/>
-                <w:sz w:val="22"/>
-                <w:szCs w:val="22"/>
-              </w:rPr>
-            </w:pPr>
-            <w:r>
-              <w:rPr>
-                <w:b w:val="0"/>
-                <w:bCs w:val="0"/>
-              </w:rPr>
+              <w:spacing w:after="160" w:line="259" w:lineRule="auto"/>
+            </w:pPr>
+            <w:r>
               <w:t>Visual</w:t>
             </w:r>
             <w:r>
@@ -1150,13 +774,7 @@
             </w:r>
             <w:r>
               <w:tab/>
-            </w:r>
-            <w:r>
-              <w:rPr>
-                <w:b w:val="0"/>
-                <w:bCs w:val="0"/>
-              </w:rPr>
-              <w:t>?%</w:t>
+              <w:t>45%</w:t>
             </w:r>
           </w:p>
           <w:p>
@@ -1166,22 +784,15 @@
                 <w:ilvl w:val="0"/>
                 <w:numId w:val="2"/>
               </w:numPr>
-              <w:bidi w:val="0"/>
-              <w:spacing w:before="0" w:beforeAutospacing="off" w:after="0" w:afterAutospacing="off" w:line="259" w:lineRule="auto"/>
-              <w:ind w:right="0"/>
-              <w:jc w:val="left"/>
-              <w:rPr>
-                <w:rFonts w:ascii="Calibri" w:hAnsi="Calibri" w:eastAsia="Calibri" w:cs="Calibri" w:asciiTheme="minorAscii" w:hAnsiTheme="minorAscii" w:eastAsiaTheme="minorAscii" w:cstheme="minorAscii"/>
-                <w:b w:val="0"/>
-                <w:bCs w:val="0"/>
-                <w:sz w:val="24"/>
-                <w:szCs w:val="24"/>
-              </w:rPr>
-            </w:pPr>
-            <w:r>
-              <w:rPr>
-                <w:b w:val="0"/>
-                <w:bCs w:val="0"/>
+              <w:spacing w:line="259" w:lineRule="auto"/>
+              <w:rPr>
+                <w:rFonts w:eastAsiaTheme="minorEastAsia"/>
+                <w:sz w:val="24"/>
+                <w:szCs w:val="24"/>
+              </w:rPr>
+            </w:pPr>
+            <w:r>
+              <w:rPr>
                 <w:sz w:val="24"/>
                 <w:szCs w:val="24"/>
                 <w:u w:val="single"/>
@@ -1194,21 +805,13 @@
               <w:pStyle w:val="ListParagraph"/>
               <w:numPr>
                 <w:ilvl w:val="1"/>
-                <w:numId w:val="3"/>
-              </w:numPr>
-              <w:rPr>
-                <w:rFonts w:ascii="Calibri" w:hAnsi="Calibri" w:eastAsia="Calibri" w:cs="Calibri" w:asciiTheme="minorAscii" w:hAnsiTheme="minorAscii" w:eastAsiaTheme="minorAscii" w:cstheme="minorAscii"/>
-                <w:b w:val="0"/>
-                <w:bCs w:val="0"/>
-                <w:sz w:val="22"/>
-                <w:szCs w:val="22"/>
-              </w:rPr>
-            </w:pPr>
-            <w:r>
-              <w:rPr>
-                <w:b w:val="0"/>
-                <w:bCs w:val="0"/>
-              </w:rPr>
+                <w:numId w:val="1"/>
+              </w:numPr>
+              <w:rPr>
+                <w:rFonts w:eastAsiaTheme="minorEastAsia"/>
+              </w:rPr>
+            </w:pPr>
+            <w:r>
               <w:t>Extraversion</w:t>
             </w:r>
             <w:r>
@@ -1218,64 +821,36 @@
               <w:tab/>
             </w:r>
             <w:r>
-              <w:rPr>
-                <w:b w:val="0"/>
-                <w:bCs w:val="0"/>
-              </w:rPr>
-              <w:t>?</w:t>
-            </w:r>
-          </w:p>
-          <w:p>
-            <w:pPr>
-              <w:pStyle w:val="ListParagraph"/>
-              <w:numPr>
-                <w:ilvl w:val="1"/>
-                <w:numId w:val="3"/>
-              </w:numPr>
-              <w:rPr>
-                <w:b w:val="0"/>
-                <w:bCs w:val="0"/>
-                <w:sz w:val="22"/>
-                <w:szCs w:val="22"/>
-              </w:rPr>
-            </w:pPr>
-            <w:r>
-              <w:rPr>
-                <w:b w:val="0"/>
-                <w:bCs w:val="0"/>
-              </w:rPr>
+              <w:t>78</w:t>
+            </w:r>
+          </w:p>
+          <w:p>
+            <w:pPr>
+              <w:pStyle w:val="ListParagraph"/>
+              <w:numPr>
+                <w:ilvl w:val="1"/>
+                <w:numId w:val="1"/>
+              </w:numPr>
+            </w:pPr>
+            <w:r>
               <w:t>Emotional Stability</w:t>
             </w:r>
             <w:r>
               <w:tab/>
             </w:r>
             <w:r>
-              <w:rPr>
-                <w:b w:val="0"/>
-                <w:bCs w:val="0"/>
-              </w:rPr>
-              <w:t>?</w:t>
-            </w:r>
-          </w:p>
-          <w:p>
-            <w:pPr>
-              <w:pStyle w:val="ListParagraph"/>
-              <w:numPr>
-                <w:ilvl w:val="1"/>
-                <w:numId w:val="3"/>
-              </w:numPr>
-              <w:rPr>
-                <w:b w:val="0"/>
-                <w:bCs w:val="0"/>
-                <w:sz w:val="22"/>
-                <w:szCs w:val="22"/>
-              </w:rPr>
-            </w:pPr>
-            <w:r>
-              <w:rPr>
-                <w:b w:val="0"/>
-                <w:bCs w:val="0"/>
-              </w:rPr>
+              <w:t>95</w:t>
+            </w:r>
+          </w:p>
+          <w:p>
+            <w:pPr>
+              <w:pStyle w:val="ListParagraph"/>
+              <w:numPr>
+                <w:ilvl w:val="1"/>
+                <w:numId w:val="1"/>
+              </w:numPr>
+            </w:pPr>
+            <w:r>
               <w:t>Agreeableness</w:t>
             </w:r>
             <w:r>
@@ -1285,83 +860,50 @@
               <w:tab/>
             </w:r>
             <w:r>
-              <w:rPr>
-                <w:b w:val="0"/>
-                <w:bCs w:val="0"/>
-              </w:rPr>
-              <w:t>?</w:t>
-            </w:r>
-          </w:p>
-          <w:p>
-            <w:pPr>
-              <w:pStyle w:val="ListParagraph"/>
-              <w:numPr>
-                <w:ilvl w:val="1"/>
-                <w:numId w:val="3"/>
-              </w:numPr>
-              <w:rPr>
-                <w:b w:val="0"/>
-                <w:bCs w:val="0"/>
-                <w:sz w:val="22"/>
-                <w:szCs w:val="22"/>
-              </w:rPr>
-            </w:pPr>
-            <w:r>
-              <w:rPr>
-                <w:b w:val="0"/>
-                <w:bCs w:val="0"/>
-              </w:rPr>
+              <w:t>76</w:t>
+            </w:r>
+          </w:p>
+          <w:p>
+            <w:pPr>
+              <w:pStyle w:val="ListParagraph"/>
+              <w:numPr>
+                <w:ilvl w:val="1"/>
+                <w:numId w:val="1"/>
+              </w:numPr>
+            </w:pPr>
+            <w:r>
               <w:t>Conscientiousness</w:t>
             </w:r>
             <w:r>
               <w:tab/>
             </w:r>
             <w:r>
-              <w:rPr>
-                <w:b w:val="0"/>
-                <w:bCs w:val="0"/>
-              </w:rPr>
-              <w:t>?</w:t>
-            </w:r>
-          </w:p>
-          <w:p>
-            <w:pPr>
-              <w:pStyle w:val="ListParagraph"/>
-              <w:numPr>
-                <w:ilvl w:val="1"/>
-                <w:numId w:val="3"/>
-              </w:numPr>
-              <w:rPr>
-                <w:b w:val="0"/>
-                <w:bCs w:val="0"/>
-                <w:sz w:val="22"/>
-                <w:szCs w:val="22"/>
-              </w:rPr>
-            </w:pPr>
-            <w:r>
-              <w:rPr>
-                <w:b w:val="0"/>
-                <w:bCs w:val="0"/>
-              </w:rPr>
+              <w:t>13</w:t>
+            </w:r>
+          </w:p>
+          <w:p>
+            <w:pPr>
+              <w:pStyle w:val="ListParagraph"/>
+              <w:numPr>
+                <w:ilvl w:val="1"/>
+                <w:numId w:val="1"/>
+              </w:numPr>
+            </w:pPr>
+            <w:r>
               <w:t>Intellect / Imagination</w:t>
             </w:r>
             <w:r>
               <w:tab/>
             </w:r>
             <w:r>
-              <w:rPr>
-                <w:b w:val="0"/>
-                <w:bCs w:val="0"/>
-              </w:rPr>
-              <w:t>?</w:t>
-            </w:r>
-          </w:p>
-          <w:p>
-            <w:pPr>
-              <w:pStyle w:val="Normal"/>
-              <w:rPr>
-                <w:b w:val="1"/>
-                <w:bCs w:val="1"/>
+              <w:t>28</w:t>
+            </w:r>
+          </w:p>
+          <w:p>
+            <w:pPr>
+              <w:rPr>
+                <w:b/>
+                <w:bCs/>
                 <w:sz w:val="28"/>
                 <w:szCs w:val="28"/>
               </w:rPr>
@@ -1371,26 +913,21 @@
         <w:tc>
           <w:tcPr>
             <w:tcW w:w="4508" w:type="dxa"/>
-            <w:tcMar/>
           </w:tcPr>
           <w:p>
             <w:pPr>
-              <w:pStyle w:val="Normal"/>
-              <w:bidi w:val="0"/>
-              <w:spacing w:before="0" w:beforeAutospacing="off" w:after="160" w:afterAutospacing="off" w:line="259" w:lineRule="auto"/>
-              <w:ind w:left="0" w:right="0"/>
-              <w:jc w:val="left"/>
-              <w:rPr>
-                <w:b w:val="1"/>
-                <w:bCs w:val="1"/>
+              <w:spacing w:after="160" w:line="259" w:lineRule="auto"/>
+              <w:rPr>
+                <w:b/>
+                <w:bCs/>
                 <w:sz w:val="28"/>
                 <w:szCs w:val="28"/>
               </w:rPr>
             </w:pPr>
             <w:r>
               <w:rPr>
-                <w:b w:val="1"/>
-                <w:bCs w:val="1"/>
+                <w:b/>
+                <w:bCs/>
                 <w:sz w:val="28"/>
                 <w:szCs w:val="28"/>
               </w:rPr>
@@ -1402,24 +939,17 @@
               <w:pStyle w:val="ListParagraph"/>
               <w:numPr>
                 <w:ilvl w:val="0"/>
-                <w:numId w:val="1"/>
-              </w:numPr>
-              <w:bidi w:val="0"/>
-              <w:spacing w:before="0" w:beforeAutospacing="off" w:after="0" w:afterAutospacing="off" w:line="259" w:lineRule="auto"/>
-              <w:ind w:left="720" w:right="0" w:hanging="360"/>
-              <w:jc w:val="left"/>
-              <w:rPr>
-                <w:rFonts w:ascii="Calibri" w:hAnsi="Calibri" w:eastAsia="Calibri" w:cs="Calibri" w:asciiTheme="minorAscii" w:hAnsiTheme="minorAscii" w:eastAsiaTheme="minorAscii" w:cstheme="minorAscii"/>
-                <w:b w:val="0"/>
-                <w:bCs w:val="0"/>
-                <w:sz w:val="24"/>
-                <w:szCs w:val="24"/>
-              </w:rPr>
-            </w:pPr>
-            <w:r>
-              <w:rPr>
-                <w:b w:val="0"/>
-                <w:bCs w:val="0"/>
+                <w:numId w:val="3"/>
+              </w:numPr>
+              <w:spacing w:line="259" w:lineRule="auto"/>
+              <w:rPr>
+                <w:rFonts w:eastAsiaTheme="minorEastAsia"/>
+                <w:sz w:val="24"/>
+                <w:szCs w:val="24"/>
+              </w:rPr>
+            </w:pPr>
+            <w:r>
+              <w:rPr>
                 <w:sz w:val="24"/>
                 <w:szCs w:val="24"/>
                 <w:u w:val="single"/>
@@ -1432,41 +962,23 @@
               <w:pStyle w:val="ListParagraph"/>
               <w:numPr>
                 <w:ilvl w:val="1"/>
-                <w:numId w:val="1"/>
-              </w:numPr>
-              <w:rPr>
-                <w:b w:val="1"/>
-                <w:bCs w:val="1"/>
-                <w:sz w:val="22"/>
-                <w:szCs w:val="22"/>
-              </w:rPr>
-            </w:pPr>
-            <w:r>
-              <w:rPr>
-                <w:b w:val="0"/>
-                <w:bCs w:val="0"/>
-              </w:rPr>
+                <w:numId w:val="3"/>
+              </w:numPr>
+              <w:rPr>
+                <w:b/>
+                <w:bCs/>
+              </w:rPr>
+            </w:pPr>
+            <w:r>
               <w:t>INTP – T</w:t>
             </w:r>
             <w:r>
-              <w:rPr>
-                <w:b w:val="0"/>
-                <w:bCs w:val="0"/>
-              </w:rPr>
               <w:t xml:space="preserve"> (</w:t>
             </w:r>
             <w:r>
-              <w:rPr>
-                <w:b w:val="0"/>
-                <w:bCs w:val="0"/>
-              </w:rPr>
               <w:t>Logician</w:t>
             </w:r>
             <w:r>
-              <w:rPr>
-                <w:b w:val="0"/>
-                <w:bCs w:val="0"/>
-              </w:rPr>
               <w:t>)</w:t>
             </w:r>
           </w:p>
@@ -1475,24 +987,17 @@
               <w:pStyle w:val="ListParagraph"/>
               <w:numPr>
                 <w:ilvl w:val="0"/>
-                <w:numId w:val="1"/>
-              </w:numPr>
-              <w:bidi w:val="0"/>
-              <w:spacing w:before="0" w:beforeAutospacing="off" w:after="0" w:afterAutospacing="off" w:line="259" w:lineRule="auto"/>
-              <w:ind w:right="0"/>
-              <w:jc w:val="left"/>
-              <w:rPr>
-                <w:rFonts w:ascii="Calibri" w:hAnsi="Calibri" w:eastAsia="Calibri" w:cs="Calibri" w:asciiTheme="minorAscii" w:hAnsiTheme="minorAscii" w:eastAsiaTheme="minorAscii" w:cstheme="minorAscii"/>
-                <w:b w:val="0"/>
-                <w:bCs w:val="0"/>
-                <w:sz w:val="24"/>
-                <w:szCs w:val="24"/>
-              </w:rPr>
-            </w:pPr>
-            <w:r>
-              <w:rPr>
-                <w:b w:val="0"/>
-                <w:bCs w:val="0"/>
+                <w:numId w:val="3"/>
+              </w:numPr>
+              <w:spacing w:line="259" w:lineRule="auto"/>
+              <w:rPr>
+                <w:rFonts w:eastAsiaTheme="minorEastAsia"/>
+                <w:sz w:val="24"/>
+                <w:szCs w:val="24"/>
+              </w:rPr>
+            </w:pPr>
+            <w:r>
+              <w:rPr>
                 <w:sz w:val="24"/>
                 <w:szCs w:val="24"/>
                 <w:u w:val="single"/>
@@ -1508,18 +1013,10 @@
                 <w:numId w:val="2"/>
               </w:numPr>
               <w:rPr>
-                <w:rFonts w:ascii="Calibri" w:hAnsi="Calibri" w:eastAsia="Calibri" w:cs="Calibri" w:asciiTheme="minorAscii" w:hAnsiTheme="minorAscii" w:eastAsiaTheme="minorAscii" w:cstheme="minorAscii"/>
-                <w:b w:val="0"/>
-                <w:bCs w:val="0"/>
-                <w:sz w:val="22"/>
-                <w:szCs w:val="22"/>
-              </w:rPr>
-            </w:pPr>
-            <w:r>
-              <w:rPr>
-                <w:b w:val="0"/>
-                <w:bCs w:val="0"/>
-              </w:rPr>
+                <w:rFonts w:eastAsiaTheme="minorEastAsia"/>
+              </w:rPr>
+            </w:pPr>
+            <w:r>
               <w:t>Auditory</w:t>
             </w:r>
             <w:r>
@@ -1527,12 +1024,6 @@
             </w:r>
             <w:r>
               <w:tab/>
-            </w:r>
-            <w:r>
-              <w:rPr>
-                <w:b w:val="0"/>
-                <w:bCs w:val="0"/>
-              </w:rPr>
               <w:t>20%</w:t>
             </w:r>
           </w:p>
@@ -1543,18 +1034,8 @@
                 <w:ilvl w:val="1"/>
                 <w:numId w:val="2"/>
               </w:numPr>
-              <w:rPr>
-                <w:b w:val="0"/>
-                <w:bCs w:val="0"/>
-                <w:sz w:val="22"/>
-                <w:szCs w:val="22"/>
-              </w:rPr>
-            </w:pPr>
-            <w:r>
-              <w:rPr>
-                <w:b w:val="0"/>
-                <w:bCs w:val="0"/>
-              </w:rPr>
+            </w:pPr>
+            <w:r>
               <w:t>Tactile</w:t>
             </w:r>
             <w:r>
@@ -1565,12 +1046,6 @@
             </w:r>
             <w:r>
               <w:tab/>
-            </w:r>
-            <w:r>
-              <w:rPr>
-                <w:b w:val="0"/>
-                <w:bCs w:val="0"/>
-              </w:rPr>
               <w:t>35%</w:t>
             </w:r>
           </w:p>
@@ -1581,18 +1056,8 @@
                 <w:ilvl w:val="1"/>
                 <w:numId w:val="2"/>
               </w:numPr>
-              <w:rPr>
-                <w:b w:val="0"/>
-                <w:bCs w:val="0"/>
-                <w:sz w:val="22"/>
-                <w:szCs w:val="22"/>
-              </w:rPr>
-            </w:pPr>
-            <w:r>
-              <w:rPr>
-                <w:b w:val="0"/>
-                <w:bCs w:val="0"/>
-              </w:rPr>
+            </w:pPr>
+            <w:r>
               <w:t>Visual</w:t>
             </w:r>
             <w:r>
@@ -1603,12 +1068,6 @@
             </w:r>
             <w:r>
               <w:tab/>
-            </w:r>
-            <w:r>
-              <w:rPr>
-                <w:b w:val="0"/>
-                <w:bCs w:val="0"/>
-              </w:rPr>
               <w:t>45%</w:t>
             </w:r>
           </w:p>
@@ -1619,22 +1078,15 @@
                 <w:ilvl w:val="0"/>
                 <w:numId w:val="2"/>
               </w:numPr>
-              <w:bidi w:val="0"/>
-              <w:spacing w:before="0" w:beforeAutospacing="off" w:after="0" w:afterAutospacing="off" w:line="259" w:lineRule="auto"/>
-              <w:ind w:right="0"/>
-              <w:jc w:val="left"/>
-              <w:rPr>
-                <w:rFonts w:ascii="Calibri" w:hAnsi="Calibri" w:eastAsia="Calibri" w:cs="Calibri" w:asciiTheme="minorAscii" w:hAnsiTheme="minorAscii" w:eastAsiaTheme="minorAscii" w:cstheme="minorAscii"/>
-                <w:b w:val="0"/>
-                <w:bCs w:val="0"/>
-                <w:sz w:val="24"/>
-                <w:szCs w:val="24"/>
-              </w:rPr>
-            </w:pPr>
-            <w:r>
-              <w:rPr>
-                <w:b w:val="0"/>
-                <w:bCs w:val="0"/>
+              <w:spacing w:line="259" w:lineRule="auto"/>
+              <w:rPr>
+                <w:rFonts w:eastAsiaTheme="minorEastAsia"/>
+                <w:sz w:val="24"/>
+                <w:szCs w:val="24"/>
+              </w:rPr>
+            </w:pPr>
+            <w:r>
+              <w:rPr>
                 <w:sz w:val="24"/>
                 <w:szCs w:val="24"/>
                 <w:u w:val="single"/>
@@ -1647,21 +1099,13 @@
               <w:pStyle w:val="ListParagraph"/>
               <w:numPr>
                 <w:ilvl w:val="1"/>
-                <w:numId w:val="3"/>
-              </w:numPr>
-              <w:rPr>
-                <w:rFonts w:ascii="Calibri" w:hAnsi="Calibri" w:eastAsia="Calibri" w:cs="Calibri" w:asciiTheme="minorAscii" w:hAnsiTheme="minorAscii" w:eastAsiaTheme="minorAscii" w:cstheme="minorAscii"/>
-                <w:b w:val="0"/>
-                <w:bCs w:val="0"/>
-                <w:sz w:val="22"/>
-                <w:szCs w:val="22"/>
-              </w:rPr>
-            </w:pPr>
-            <w:r>
-              <w:rPr>
-                <w:b w:val="0"/>
-                <w:bCs w:val="0"/>
-              </w:rPr>
+                <w:numId w:val="1"/>
+              </w:numPr>
+              <w:rPr>
+                <w:rFonts w:eastAsiaTheme="minorEastAsia"/>
+              </w:rPr>
+            </w:pPr>
+            <w:r>
               <w:t>Extraversion</w:t>
             </w:r>
             <w:r>
@@ -1669,12 +1113,6 @@
             </w:r>
             <w:r>
               <w:tab/>
-            </w:r>
-            <w:r>
-              <w:rPr>
-                <w:b w:val="0"/>
-                <w:bCs w:val="0"/>
-              </w:rPr>
               <w:t>37</w:t>
             </w:r>
           </w:p>
@@ -1683,30 +1121,14 @@
               <w:pStyle w:val="ListParagraph"/>
               <w:numPr>
                 <w:ilvl w:val="1"/>
-                <w:numId w:val="3"/>
-              </w:numPr>
-              <w:rPr>
-                <w:b w:val="0"/>
-                <w:bCs w:val="0"/>
-                <w:sz w:val="22"/>
-                <w:szCs w:val="22"/>
-              </w:rPr>
-            </w:pPr>
-            <w:r>
-              <w:rPr>
-                <w:b w:val="0"/>
-                <w:bCs w:val="0"/>
-              </w:rPr>
+                <w:numId w:val="1"/>
+              </w:numPr>
+            </w:pPr>
+            <w:r>
               <w:t>Emotional Stability</w:t>
             </w:r>
             <w:r>
               <w:tab/>
-            </w:r>
-            <w:r>
-              <w:rPr>
-                <w:b w:val="0"/>
-                <w:bCs w:val="0"/>
-              </w:rPr>
               <w:t>34</w:t>
             </w:r>
           </w:p>
@@ -1715,20 +1137,10 @@
               <w:pStyle w:val="ListParagraph"/>
               <w:numPr>
                 <w:ilvl w:val="1"/>
-                <w:numId w:val="3"/>
-              </w:numPr>
-              <w:rPr>
-                <w:b w:val="0"/>
-                <w:bCs w:val="0"/>
-                <w:sz w:val="22"/>
-                <w:szCs w:val="22"/>
-              </w:rPr>
-            </w:pPr>
-            <w:r>
-              <w:rPr>
-                <w:b w:val="0"/>
-                <w:bCs w:val="0"/>
-              </w:rPr>
+                <w:numId w:val="1"/>
+              </w:numPr>
+            </w:pPr>
+            <w:r>
               <w:t>Agreeableness</w:t>
             </w:r>
             <w:r>
@@ -1736,12 +1148,6 @@
             </w:r>
             <w:r>
               <w:tab/>
-            </w:r>
-            <w:r>
-              <w:rPr>
-                <w:b w:val="0"/>
-                <w:bCs w:val="0"/>
-              </w:rPr>
               <w:t>35</w:t>
             </w:r>
           </w:p>
@@ -1750,30 +1156,14 @@
               <w:pStyle w:val="ListParagraph"/>
               <w:numPr>
                 <w:ilvl w:val="1"/>
-                <w:numId w:val="3"/>
-              </w:numPr>
-              <w:rPr>
-                <w:b w:val="0"/>
-                <w:bCs w:val="0"/>
-                <w:sz w:val="22"/>
-                <w:szCs w:val="22"/>
-              </w:rPr>
-            </w:pPr>
-            <w:r>
-              <w:rPr>
-                <w:b w:val="0"/>
-                <w:bCs w:val="0"/>
-              </w:rPr>
+                <w:numId w:val="1"/>
+              </w:numPr>
+            </w:pPr>
+            <w:r>
               <w:t>Conscientiousness</w:t>
             </w:r>
             <w:r>
               <w:tab/>
-            </w:r>
-            <w:r>
-              <w:rPr>
-                <w:b w:val="0"/>
-                <w:bCs w:val="0"/>
-              </w:rPr>
               <w:t>9</w:t>
             </w:r>
           </w:p>
@@ -1782,39 +1172,22 @@
               <w:pStyle w:val="ListParagraph"/>
               <w:numPr>
                 <w:ilvl w:val="1"/>
-                <w:numId w:val="3"/>
-              </w:numPr>
-              <w:rPr>
-                <w:b w:val="0"/>
-                <w:bCs w:val="0"/>
-                <w:sz w:val="22"/>
-                <w:szCs w:val="22"/>
-              </w:rPr>
-            </w:pPr>
-            <w:r>
-              <w:rPr>
-                <w:b w:val="0"/>
-                <w:bCs w:val="0"/>
-              </w:rPr>
+                <w:numId w:val="1"/>
+              </w:numPr>
+            </w:pPr>
+            <w:r>
               <w:t>Intellect / Imagination</w:t>
             </w:r>
             <w:r>
               <w:tab/>
-            </w:r>
-            <w:r>
-              <w:rPr>
-                <w:b w:val="0"/>
-                <w:bCs w:val="0"/>
-              </w:rPr>
               <w:t>65</w:t>
             </w:r>
           </w:p>
           <w:p>
             <w:pPr>
-              <w:pStyle w:val="Normal"/>
-              <w:rPr>
-                <w:b w:val="1"/>
-                <w:bCs w:val="1"/>
+              <w:rPr>
+                <w:b/>
+                <w:bCs/>
                 <w:sz w:val="28"/>
                 <w:szCs w:val="28"/>
               </w:rPr>
@@ -1826,30 +1199,36 @@
         <w:tc>
           <w:tcPr>
             <w:tcW w:w="4508" w:type="dxa"/>
-            <w:tcMar/>
           </w:tcPr>
           <w:p>
             <w:pPr>
-              <w:pStyle w:val="Normal"/>
-              <w:bidi w:val="0"/>
-              <w:spacing w:before="0" w:beforeAutospacing="off" w:after="160" w:afterAutospacing="off" w:line="259" w:lineRule="auto"/>
-              <w:ind w:left="0" w:right="0"/>
-              <w:jc w:val="left"/>
-              <w:rPr>
-                <w:b w:val="1"/>
-                <w:bCs w:val="1"/>
+              <w:spacing w:after="160" w:line="259" w:lineRule="auto"/>
+              <w:rPr>
+                <w:b/>
+                <w:bCs/>
                 <w:sz w:val="28"/>
                 <w:szCs w:val="28"/>
               </w:rPr>
             </w:pPr>
-            <w:r>
-              <w:rPr>
-                <w:b w:val="1"/>
-                <w:bCs w:val="1"/>
+            <w:proofErr w:type="spellStart"/>
+            <w:r>
+              <w:rPr>
+                <w:b/>
+                <w:bCs/>
                 <w:sz w:val="28"/>
                 <w:szCs w:val="28"/>
               </w:rPr>
-              <w:t>Karsten:</w:t>
+              <w:t>Karsten</w:t>
+            </w:r>
+            <w:proofErr w:type="spellEnd"/>
+            <w:r>
+              <w:rPr>
+                <w:b/>
+                <w:bCs/>
+                <w:sz w:val="28"/>
+                <w:szCs w:val="28"/>
+              </w:rPr>
+              <w:t>:</w:t>
             </w:r>
           </w:p>
           <w:p>
@@ -1857,20 +1236,18 @@
               <w:pStyle w:val="ListParagraph"/>
               <w:numPr>
                 <w:ilvl w:val="0"/>
-                <w:numId w:val="1"/>
-              </w:numPr>
-              <w:rPr>
-                <w:rFonts w:ascii="Calibri" w:hAnsi="Calibri" w:eastAsia="Calibri" w:cs="Calibri" w:asciiTheme="minorAscii" w:hAnsiTheme="minorAscii" w:eastAsiaTheme="minorAscii" w:cstheme="minorAscii"/>
-                <w:b w:val="1"/>
-                <w:bCs w:val="1"/>
-                <w:sz w:val="24"/>
-                <w:szCs w:val="24"/>
-              </w:rPr>
-            </w:pPr>
-            <w:r>
-              <w:rPr>
-                <w:b w:val="0"/>
-                <w:bCs w:val="0"/>
+                <w:numId w:val="3"/>
+              </w:numPr>
+              <w:rPr>
+                <w:rFonts w:eastAsiaTheme="minorEastAsia"/>
+                <w:b/>
+                <w:bCs/>
+                <w:sz w:val="24"/>
+                <w:szCs w:val="24"/>
+              </w:rPr>
+            </w:pPr>
+            <w:r>
+              <w:rPr>
                 <w:sz w:val="24"/>
                 <w:szCs w:val="24"/>
                 <w:u w:val="single"/>
@@ -1883,41 +1260,23 @@
               <w:pStyle w:val="ListParagraph"/>
               <w:numPr>
                 <w:ilvl w:val="1"/>
-                <w:numId w:val="1"/>
-              </w:numPr>
-              <w:rPr>
-                <w:b w:val="1"/>
-                <w:bCs w:val="1"/>
-                <w:sz w:val="22"/>
-                <w:szCs w:val="22"/>
-              </w:rPr>
-            </w:pPr>
-            <w:r>
-              <w:rPr>
-                <w:b w:val="0"/>
-                <w:bCs w:val="0"/>
-              </w:rPr>
+                <w:numId w:val="3"/>
+              </w:numPr>
+              <w:rPr>
+                <w:b/>
+                <w:bCs/>
+              </w:rPr>
+            </w:pPr>
+            <w:r>
               <w:t>INFJ – A</w:t>
             </w:r>
             <w:r>
-              <w:rPr>
-                <w:b w:val="0"/>
-                <w:bCs w:val="0"/>
-              </w:rPr>
               <w:t xml:space="preserve"> (</w:t>
             </w:r>
             <w:r>
-              <w:rPr>
-                <w:b w:val="0"/>
-                <w:bCs w:val="0"/>
-              </w:rPr>
               <w:t>Advocate</w:t>
             </w:r>
             <w:r>
-              <w:rPr>
-                <w:b w:val="0"/>
-                <w:bCs w:val="0"/>
-              </w:rPr>
               <w:t>)</w:t>
             </w:r>
           </w:p>
@@ -1926,24 +1285,17 @@
               <w:pStyle w:val="ListParagraph"/>
               <w:numPr>
                 <w:ilvl w:val="0"/>
-                <w:numId w:val="1"/>
-              </w:numPr>
-              <w:bidi w:val="0"/>
-              <w:spacing w:before="0" w:beforeAutospacing="off" w:after="0" w:afterAutospacing="off" w:line="259" w:lineRule="auto"/>
-              <w:ind w:right="0"/>
-              <w:jc w:val="left"/>
-              <w:rPr>
-                <w:rFonts w:ascii="Calibri" w:hAnsi="Calibri" w:eastAsia="Calibri" w:cs="Calibri" w:asciiTheme="minorAscii" w:hAnsiTheme="minorAscii" w:eastAsiaTheme="minorAscii" w:cstheme="minorAscii"/>
-                <w:b w:val="0"/>
-                <w:bCs w:val="0"/>
-                <w:sz w:val="24"/>
-                <w:szCs w:val="24"/>
-              </w:rPr>
-            </w:pPr>
-            <w:r>
-              <w:rPr>
-                <w:b w:val="0"/>
-                <w:bCs w:val="0"/>
+                <w:numId w:val="3"/>
+              </w:numPr>
+              <w:spacing w:line="259" w:lineRule="auto"/>
+              <w:rPr>
+                <w:rFonts w:eastAsiaTheme="minorEastAsia"/>
+                <w:sz w:val="24"/>
+                <w:szCs w:val="24"/>
+              </w:rPr>
+            </w:pPr>
+            <w:r>
+              <w:rPr>
                 <w:sz w:val="24"/>
                 <w:szCs w:val="24"/>
                 <w:u w:val="single"/>
@@ -1959,18 +1311,10 @@
                 <w:numId w:val="2"/>
               </w:numPr>
               <w:rPr>
-                <w:rFonts w:ascii="Calibri" w:hAnsi="Calibri" w:eastAsia="Calibri" w:cs="Calibri" w:asciiTheme="minorAscii" w:hAnsiTheme="minorAscii" w:eastAsiaTheme="minorAscii" w:cstheme="minorAscii"/>
-                <w:b w:val="0"/>
-                <w:bCs w:val="0"/>
-                <w:sz w:val="22"/>
-                <w:szCs w:val="22"/>
-              </w:rPr>
-            </w:pPr>
-            <w:r>
-              <w:rPr>
-                <w:b w:val="0"/>
-                <w:bCs w:val="0"/>
-              </w:rPr>
+                <w:rFonts w:eastAsiaTheme="minorEastAsia"/>
+              </w:rPr>
+            </w:pPr>
+            <w:r>
               <w:t>Auditory</w:t>
             </w:r>
             <w:r>
@@ -1980,17 +1324,9 @@
               <w:tab/>
             </w:r>
             <w:r>
-              <w:rPr>
-                <w:b w:val="0"/>
-                <w:bCs w:val="0"/>
-              </w:rPr>
               <w:t>30</w:t>
             </w:r>
             <w:r>
-              <w:rPr>
-                <w:b w:val="0"/>
-                <w:bCs w:val="0"/>
-              </w:rPr>
               <w:t>%</w:t>
             </w:r>
           </w:p>
@@ -2001,18 +1337,8 @@
                 <w:ilvl w:val="1"/>
                 <w:numId w:val="2"/>
               </w:numPr>
-              <w:rPr>
-                <w:b w:val="0"/>
-                <w:bCs w:val="0"/>
-                <w:sz w:val="22"/>
-                <w:szCs w:val="22"/>
-              </w:rPr>
-            </w:pPr>
-            <w:r>
-              <w:rPr>
-                <w:b w:val="0"/>
-                <w:bCs w:val="0"/>
-              </w:rPr>
+            </w:pPr>
+            <w:r>
               <w:t>Tactile</w:t>
             </w:r>
             <w:r>
@@ -2025,17 +1351,9 @@
               <w:tab/>
             </w:r>
             <w:r>
-              <w:rPr>
-                <w:b w:val="0"/>
-                <w:bCs w:val="0"/>
-              </w:rPr>
               <w:t>20</w:t>
             </w:r>
             <w:r>
-              <w:rPr>
-                <w:b w:val="0"/>
-                <w:bCs w:val="0"/>
-              </w:rPr>
               <w:t>%</w:t>
             </w:r>
           </w:p>
@@ -2046,18 +1364,8 @@
                 <w:ilvl w:val="1"/>
                 <w:numId w:val="2"/>
               </w:numPr>
-              <w:rPr>
-                <w:b w:val="0"/>
-                <w:bCs w:val="0"/>
-                <w:sz w:val="22"/>
-                <w:szCs w:val="22"/>
-              </w:rPr>
-            </w:pPr>
-            <w:r>
-              <w:rPr>
-                <w:b w:val="0"/>
-                <w:bCs w:val="0"/>
-              </w:rPr>
+            </w:pPr>
+            <w:r>
               <w:t>Visual</w:t>
             </w:r>
             <w:r>
@@ -2070,17 +1378,9 @@
               <w:tab/>
             </w:r>
             <w:r>
-              <w:rPr>
-                <w:b w:val="0"/>
-                <w:bCs w:val="0"/>
-              </w:rPr>
               <w:t>50</w:t>
             </w:r>
             <w:r>
-              <w:rPr>
-                <w:b w:val="0"/>
-                <w:bCs w:val="0"/>
-              </w:rPr>
               <w:t>%</w:t>
             </w:r>
           </w:p>
@@ -2091,22 +1391,15 @@
                 <w:ilvl w:val="0"/>
                 <w:numId w:val="2"/>
               </w:numPr>
-              <w:bidi w:val="0"/>
-              <w:spacing w:before="0" w:beforeAutospacing="off" w:after="0" w:afterAutospacing="off" w:line="259" w:lineRule="auto"/>
-              <w:ind w:right="0"/>
-              <w:jc w:val="left"/>
-              <w:rPr>
-                <w:rFonts w:ascii="Calibri" w:hAnsi="Calibri" w:eastAsia="Calibri" w:cs="Calibri" w:asciiTheme="minorAscii" w:hAnsiTheme="minorAscii" w:eastAsiaTheme="minorAscii" w:cstheme="minorAscii"/>
-                <w:b w:val="0"/>
-                <w:bCs w:val="0"/>
-                <w:sz w:val="24"/>
-                <w:szCs w:val="24"/>
-              </w:rPr>
-            </w:pPr>
-            <w:r>
-              <w:rPr>
-                <w:b w:val="0"/>
-                <w:bCs w:val="0"/>
+              <w:spacing w:line="259" w:lineRule="auto"/>
+              <w:rPr>
+                <w:rFonts w:eastAsiaTheme="minorEastAsia"/>
+                <w:sz w:val="24"/>
+                <w:szCs w:val="24"/>
+              </w:rPr>
+            </w:pPr>
+            <w:r>
+              <w:rPr>
                 <w:sz w:val="24"/>
                 <w:szCs w:val="24"/>
                 <w:u w:val="single"/>
@@ -2119,21 +1412,13 @@
               <w:pStyle w:val="ListParagraph"/>
               <w:numPr>
                 <w:ilvl w:val="1"/>
-                <w:numId w:val="3"/>
-              </w:numPr>
-              <w:rPr>
-                <w:rFonts w:ascii="Calibri" w:hAnsi="Calibri" w:eastAsia="Calibri" w:cs="Calibri" w:asciiTheme="minorAscii" w:hAnsiTheme="minorAscii" w:eastAsiaTheme="minorAscii" w:cstheme="minorAscii"/>
-                <w:b w:val="0"/>
-                <w:bCs w:val="0"/>
-                <w:sz w:val="22"/>
-                <w:szCs w:val="22"/>
-              </w:rPr>
-            </w:pPr>
-            <w:r>
-              <w:rPr>
-                <w:b w:val="0"/>
-                <w:bCs w:val="0"/>
-              </w:rPr>
+                <w:numId w:val="1"/>
+              </w:numPr>
+              <w:rPr>
+                <w:rFonts w:eastAsiaTheme="minorEastAsia"/>
+              </w:rPr>
+            </w:pPr>
+            <w:r>
               <w:t>Extraversion</w:t>
             </w:r>
             <w:r>
@@ -2141,12 +1426,6 @@
             </w:r>
             <w:r>
               <w:tab/>
-            </w:r>
-            <w:r>
-              <w:rPr>
-                <w:b w:val="0"/>
-                <w:bCs w:val="0"/>
-              </w:rPr>
               <w:t>41</w:t>
             </w:r>
           </w:p>
@@ -2155,30 +1434,14 @@
               <w:pStyle w:val="ListParagraph"/>
               <w:numPr>
                 <w:ilvl w:val="1"/>
-                <w:numId w:val="3"/>
-              </w:numPr>
-              <w:rPr>
-                <w:b w:val="0"/>
-                <w:bCs w:val="0"/>
-                <w:sz w:val="22"/>
-                <w:szCs w:val="22"/>
-              </w:rPr>
-            </w:pPr>
-            <w:r>
-              <w:rPr>
-                <w:b w:val="0"/>
-                <w:bCs w:val="0"/>
-              </w:rPr>
+                <w:numId w:val="1"/>
+              </w:numPr>
+            </w:pPr>
+            <w:r>
               <w:t>Emotional Stability</w:t>
             </w:r>
             <w:r>
               <w:tab/>
-            </w:r>
-            <w:r>
-              <w:rPr>
-                <w:b w:val="0"/>
-                <w:bCs w:val="0"/>
-              </w:rPr>
               <w:t>95</w:t>
             </w:r>
           </w:p>
@@ -2187,20 +1450,10 @@
               <w:pStyle w:val="ListParagraph"/>
               <w:numPr>
                 <w:ilvl w:val="1"/>
-                <w:numId w:val="3"/>
-              </w:numPr>
-              <w:rPr>
-                <w:b w:val="0"/>
-                <w:bCs w:val="0"/>
-                <w:sz w:val="22"/>
-                <w:szCs w:val="22"/>
-              </w:rPr>
-            </w:pPr>
-            <w:r>
-              <w:rPr>
-                <w:b w:val="0"/>
-                <w:bCs w:val="0"/>
-              </w:rPr>
+                <w:numId w:val="1"/>
+              </w:numPr>
+            </w:pPr>
+            <w:r>
               <w:t>Agreeableness</w:t>
             </w:r>
             <w:r>
@@ -2208,12 +1461,6 @@
             </w:r>
             <w:r>
               <w:tab/>
-            </w:r>
-            <w:r>
-              <w:rPr>
-                <w:b w:val="0"/>
-                <w:bCs w:val="0"/>
-              </w:rPr>
               <w:t>45</w:t>
             </w:r>
           </w:p>
@@ -2222,30 +1469,14 @@
               <w:pStyle w:val="ListParagraph"/>
               <w:numPr>
                 <w:ilvl w:val="1"/>
-                <w:numId w:val="3"/>
-              </w:numPr>
-              <w:rPr>
-                <w:b w:val="0"/>
-                <w:bCs w:val="0"/>
-                <w:sz w:val="22"/>
-                <w:szCs w:val="22"/>
-              </w:rPr>
-            </w:pPr>
-            <w:r>
-              <w:rPr>
-                <w:b w:val="0"/>
-                <w:bCs w:val="0"/>
-              </w:rPr>
+                <w:numId w:val="1"/>
+              </w:numPr>
+            </w:pPr>
+            <w:r>
               <w:t>Conscientiousness</w:t>
             </w:r>
             <w:r>
               <w:tab/>
-            </w:r>
-            <w:r>
-              <w:rPr>
-                <w:b w:val="0"/>
-                <w:bCs w:val="0"/>
-              </w:rPr>
               <w:t>89</w:t>
             </w:r>
           </w:p>
@@ -2254,39 +1485,22 @@
               <w:pStyle w:val="ListParagraph"/>
               <w:numPr>
                 <w:ilvl w:val="1"/>
-                <w:numId w:val="3"/>
-              </w:numPr>
-              <w:rPr>
-                <w:b w:val="0"/>
-                <w:bCs w:val="0"/>
-                <w:sz w:val="22"/>
-                <w:szCs w:val="22"/>
-              </w:rPr>
-            </w:pPr>
-            <w:r>
-              <w:rPr>
-                <w:b w:val="0"/>
-                <w:bCs w:val="0"/>
-              </w:rPr>
+                <w:numId w:val="1"/>
+              </w:numPr>
+            </w:pPr>
+            <w:r>
               <w:t>Intellect / Imagination</w:t>
             </w:r>
             <w:r>
               <w:tab/>
-            </w:r>
-            <w:r>
-              <w:rPr>
-                <w:b w:val="0"/>
-                <w:bCs w:val="0"/>
-              </w:rPr>
               <w:t>65</w:t>
             </w:r>
           </w:p>
           <w:p>
             <w:pPr>
-              <w:pStyle w:val="Normal"/>
-              <w:rPr>
-                <w:b w:val="1"/>
-                <w:bCs w:val="1"/>
+              <w:rPr>
+                <w:b/>
+                <w:bCs/>
                 <w:sz w:val="28"/>
                 <w:szCs w:val="28"/>
               </w:rPr>
@@ -2296,26 +1510,21 @@
         <w:tc>
           <w:tcPr>
             <w:tcW w:w="4508" w:type="dxa"/>
-            <w:tcMar/>
           </w:tcPr>
           <w:p>
             <w:pPr>
-              <w:pStyle w:val="Normal"/>
-              <w:bidi w:val="0"/>
-              <w:spacing w:before="0" w:beforeAutospacing="off" w:after="160" w:afterAutospacing="off" w:line="259" w:lineRule="auto"/>
-              <w:ind w:left="0" w:right="0"/>
-              <w:jc w:val="left"/>
-              <w:rPr>
-                <w:b w:val="1"/>
-                <w:bCs w:val="1"/>
+              <w:spacing w:after="160" w:line="259" w:lineRule="auto"/>
+              <w:rPr>
+                <w:b/>
+                <w:bCs/>
                 <w:sz w:val="28"/>
                 <w:szCs w:val="28"/>
               </w:rPr>
             </w:pPr>
             <w:r>
               <w:rPr>
-                <w:b w:val="1"/>
-                <w:bCs w:val="1"/>
+                <w:b/>
+                <w:bCs/>
                 <w:sz w:val="28"/>
                 <w:szCs w:val="28"/>
               </w:rPr>
@@ -2327,20 +1536,18 @@
               <w:pStyle w:val="ListParagraph"/>
               <w:numPr>
                 <w:ilvl w:val="0"/>
-                <w:numId w:val="1"/>
-              </w:numPr>
-              <w:rPr>
-                <w:rFonts w:ascii="Calibri" w:hAnsi="Calibri" w:eastAsia="Calibri" w:cs="Calibri" w:asciiTheme="minorAscii" w:hAnsiTheme="minorAscii" w:eastAsiaTheme="minorAscii" w:cstheme="minorAscii"/>
-                <w:b w:val="1"/>
-                <w:bCs w:val="1"/>
-                <w:sz w:val="24"/>
-                <w:szCs w:val="24"/>
-              </w:rPr>
-            </w:pPr>
-            <w:r>
-              <w:rPr>
-                <w:b w:val="0"/>
-                <w:bCs w:val="0"/>
+                <w:numId w:val="3"/>
+              </w:numPr>
+              <w:rPr>
+                <w:rFonts w:eastAsiaTheme="minorEastAsia"/>
+                <w:b/>
+                <w:bCs/>
+                <w:sz w:val="24"/>
+                <w:szCs w:val="24"/>
+              </w:rPr>
+            </w:pPr>
+            <w:r>
+              <w:rPr>
                 <w:sz w:val="24"/>
                 <w:szCs w:val="24"/>
                 <w:u w:val="single"/>
@@ -2353,27 +1560,17 @@
               <w:pStyle w:val="ListParagraph"/>
               <w:numPr>
                 <w:ilvl w:val="1"/>
-                <w:numId w:val="1"/>
-              </w:numPr>
-              <w:rPr>
-                <w:b w:val="1"/>
-                <w:bCs w:val="1"/>
-                <w:sz w:val="22"/>
-                <w:szCs w:val="22"/>
-              </w:rPr>
-            </w:pPr>
-            <w:r>
-              <w:rPr>
-                <w:b w:val="0"/>
-                <w:bCs w:val="0"/>
-              </w:rPr>
+                <w:numId w:val="3"/>
+              </w:numPr>
+              <w:rPr>
+                <w:b/>
+                <w:bCs/>
+              </w:rPr>
+            </w:pPr>
+            <w:r>
               <w:t>ISFP – A</w:t>
             </w:r>
             <w:r>
-              <w:rPr>
-                <w:b w:val="0"/>
-                <w:bCs w:val="0"/>
-              </w:rPr>
               <w:t xml:space="preserve"> (Adventurer)</w:t>
             </w:r>
           </w:p>
@@ -2382,24 +1579,17 @@
               <w:pStyle w:val="ListParagraph"/>
               <w:numPr>
                 <w:ilvl w:val="0"/>
-                <w:numId w:val="1"/>
-              </w:numPr>
-              <w:bidi w:val="0"/>
-              <w:spacing w:before="0" w:beforeAutospacing="off" w:after="0" w:afterAutospacing="off" w:line="259" w:lineRule="auto"/>
-              <w:ind w:right="0"/>
-              <w:jc w:val="left"/>
-              <w:rPr>
-                <w:rFonts w:ascii="Calibri" w:hAnsi="Calibri" w:eastAsia="Calibri" w:cs="Calibri" w:asciiTheme="minorAscii" w:hAnsiTheme="minorAscii" w:eastAsiaTheme="minorAscii" w:cstheme="minorAscii"/>
-                <w:b w:val="0"/>
-                <w:bCs w:val="0"/>
-                <w:sz w:val="24"/>
-                <w:szCs w:val="24"/>
-              </w:rPr>
-            </w:pPr>
-            <w:r>
-              <w:rPr>
-                <w:b w:val="0"/>
-                <w:bCs w:val="0"/>
+                <w:numId w:val="3"/>
+              </w:numPr>
+              <w:spacing w:line="259" w:lineRule="auto"/>
+              <w:rPr>
+                <w:rFonts w:eastAsiaTheme="minorEastAsia"/>
+                <w:sz w:val="24"/>
+                <w:szCs w:val="24"/>
+              </w:rPr>
+            </w:pPr>
+            <w:r>
+              <w:rPr>
                 <w:sz w:val="24"/>
                 <w:szCs w:val="24"/>
                 <w:u w:val="single"/>
@@ -2415,18 +1605,10 @@
                 <w:numId w:val="2"/>
               </w:numPr>
               <w:rPr>
-                <w:rFonts w:ascii="Calibri" w:hAnsi="Calibri" w:eastAsia="Calibri" w:cs="Calibri" w:asciiTheme="minorAscii" w:hAnsiTheme="minorAscii" w:eastAsiaTheme="minorAscii" w:cstheme="minorAscii"/>
-                <w:b w:val="0"/>
-                <w:bCs w:val="0"/>
-                <w:sz w:val="22"/>
-                <w:szCs w:val="22"/>
-              </w:rPr>
-            </w:pPr>
-            <w:r>
-              <w:rPr>
-                <w:b w:val="0"/>
-                <w:bCs w:val="0"/>
-              </w:rPr>
+                <w:rFonts w:eastAsiaTheme="minorEastAsia"/>
+              </w:rPr>
+            </w:pPr>
+            <w:r>
               <w:t>Auditory</w:t>
             </w:r>
             <w:r>
@@ -2434,12 +1616,6 @@
             </w:r>
             <w:r>
               <w:tab/>
-            </w:r>
-            <w:r>
-              <w:rPr>
-                <w:b w:val="0"/>
-                <w:bCs w:val="0"/>
-              </w:rPr>
               <w:t>10%</w:t>
             </w:r>
           </w:p>
@@ -2450,18 +1626,8 @@
                 <w:ilvl w:val="1"/>
                 <w:numId w:val="2"/>
               </w:numPr>
-              <w:rPr>
-                <w:b w:val="0"/>
-                <w:bCs w:val="0"/>
-                <w:sz w:val="22"/>
-                <w:szCs w:val="22"/>
-              </w:rPr>
-            </w:pPr>
-            <w:r>
-              <w:rPr>
-                <w:b w:val="0"/>
-                <w:bCs w:val="0"/>
-              </w:rPr>
+            </w:pPr>
+            <w:r>
               <w:t>Tactile</w:t>
             </w:r>
             <w:r>
@@ -2472,12 +1638,6 @@
             </w:r>
             <w:r>
               <w:tab/>
-            </w:r>
-            <w:r>
-              <w:rPr>
-                <w:b w:val="0"/>
-                <w:bCs w:val="0"/>
-              </w:rPr>
               <w:t>30%</w:t>
             </w:r>
           </w:p>
@@ -2488,18 +1648,8 @@
                 <w:ilvl w:val="1"/>
                 <w:numId w:val="2"/>
               </w:numPr>
-              <w:rPr>
-                <w:b w:val="0"/>
-                <w:bCs w:val="0"/>
-                <w:sz w:val="22"/>
-                <w:szCs w:val="22"/>
-              </w:rPr>
-            </w:pPr>
-            <w:r>
-              <w:rPr>
-                <w:b w:val="0"/>
-                <w:bCs w:val="0"/>
-              </w:rPr>
+            </w:pPr>
+            <w:r>
               <w:t>Visual</w:t>
             </w:r>
             <w:r>
@@ -2510,12 +1660,6 @@
             </w:r>
             <w:r>
               <w:tab/>
-            </w:r>
-            <w:r>
-              <w:rPr>
-                <w:b w:val="0"/>
-                <w:bCs w:val="0"/>
-              </w:rPr>
               <w:t>60%</w:t>
             </w:r>
           </w:p>
@@ -2526,22 +1670,15 @@
                 <w:ilvl w:val="0"/>
                 <w:numId w:val="2"/>
               </w:numPr>
-              <w:bidi w:val="0"/>
-              <w:spacing w:before="0" w:beforeAutospacing="off" w:after="0" w:afterAutospacing="off" w:line="259" w:lineRule="auto"/>
-              <w:ind w:right="0"/>
-              <w:jc w:val="left"/>
-              <w:rPr>
-                <w:rFonts w:ascii="Calibri" w:hAnsi="Calibri" w:eastAsia="Calibri" w:cs="Calibri" w:asciiTheme="minorAscii" w:hAnsiTheme="minorAscii" w:eastAsiaTheme="minorAscii" w:cstheme="minorAscii"/>
-                <w:b w:val="0"/>
-                <w:bCs w:val="0"/>
-                <w:sz w:val="24"/>
-                <w:szCs w:val="24"/>
-              </w:rPr>
-            </w:pPr>
-            <w:r>
-              <w:rPr>
-                <w:b w:val="0"/>
-                <w:bCs w:val="0"/>
+              <w:spacing w:line="259" w:lineRule="auto"/>
+              <w:rPr>
+                <w:rFonts w:eastAsiaTheme="minorEastAsia"/>
+                <w:sz w:val="24"/>
+                <w:szCs w:val="24"/>
+              </w:rPr>
+            </w:pPr>
+            <w:r>
+              <w:rPr>
                 <w:sz w:val="24"/>
                 <w:szCs w:val="24"/>
                 <w:u w:val="single"/>
@@ -2554,21 +1691,13 @@
               <w:pStyle w:val="ListParagraph"/>
               <w:numPr>
                 <w:ilvl w:val="1"/>
-                <w:numId w:val="3"/>
-              </w:numPr>
-              <w:rPr>
-                <w:rFonts w:ascii="Calibri" w:hAnsi="Calibri" w:eastAsia="Calibri" w:cs="Calibri" w:asciiTheme="minorAscii" w:hAnsiTheme="minorAscii" w:eastAsiaTheme="minorAscii" w:cstheme="minorAscii"/>
-                <w:b w:val="0"/>
-                <w:bCs w:val="0"/>
-                <w:sz w:val="22"/>
-                <w:szCs w:val="22"/>
-              </w:rPr>
-            </w:pPr>
-            <w:r>
-              <w:rPr>
-                <w:b w:val="0"/>
-                <w:bCs w:val="0"/>
-              </w:rPr>
+                <w:numId w:val="1"/>
+              </w:numPr>
+              <w:rPr>
+                <w:rFonts w:eastAsiaTheme="minorEastAsia"/>
+              </w:rPr>
+            </w:pPr>
+            <w:r>
               <w:t>Extraversion</w:t>
             </w:r>
             <w:r>
@@ -2576,12 +1705,6 @@
             </w:r>
             <w:r>
               <w:tab/>
-            </w:r>
-            <w:r>
-              <w:rPr>
-                <w:b w:val="0"/>
-                <w:bCs w:val="0"/>
-              </w:rPr>
               <w:t>?</w:t>
             </w:r>
           </w:p>
@@ -2590,30 +1713,14 @@
               <w:pStyle w:val="ListParagraph"/>
               <w:numPr>
                 <w:ilvl w:val="1"/>
-                <w:numId w:val="3"/>
-              </w:numPr>
-              <w:rPr>
-                <w:b w:val="0"/>
-                <w:bCs w:val="0"/>
-                <w:sz w:val="22"/>
-                <w:szCs w:val="22"/>
-              </w:rPr>
-            </w:pPr>
-            <w:r>
-              <w:rPr>
-                <w:b w:val="0"/>
-                <w:bCs w:val="0"/>
-              </w:rPr>
+                <w:numId w:val="1"/>
+              </w:numPr>
+            </w:pPr>
+            <w:r>
               <w:t>Emotional Stability</w:t>
             </w:r>
             <w:r>
               <w:tab/>
-            </w:r>
-            <w:r>
-              <w:rPr>
-                <w:b w:val="0"/>
-                <w:bCs w:val="0"/>
-              </w:rPr>
               <w:t>?</w:t>
             </w:r>
           </w:p>
@@ -2622,20 +1729,10 @@
               <w:pStyle w:val="ListParagraph"/>
               <w:numPr>
                 <w:ilvl w:val="1"/>
-                <w:numId w:val="3"/>
-              </w:numPr>
-              <w:rPr>
-                <w:b w:val="0"/>
-                <w:bCs w:val="0"/>
-                <w:sz w:val="22"/>
-                <w:szCs w:val="22"/>
-              </w:rPr>
-            </w:pPr>
-            <w:r>
-              <w:rPr>
-                <w:b w:val="0"/>
-                <w:bCs w:val="0"/>
-              </w:rPr>
+                <w:numId w:val="1"/>
+              </w:numPr>
+            </w:pPr>
+            <w:r>
               <w:t>Agreeableness</w:t>
             </w:r>
             <w:r>
@@ -2643,12 +1740,6 @@
             </w:r>
             <w:r>
               <w:tab/>
-            </w:r>
-            <w:r>
-              <w:rPr>
-                <w:b w:val="0"/>
-                <w:bCs w:val="0"/>
-              </w:rPr>
               <w:t>?</w:t>
             </w:r>
           </w:p>
@@ -2657,30 +1748,14 @@
               <w:pStyle w:val="ListParagraph"/>
               <w:numPr>
                 <w:ilvl w:val="1"/>
-                <w:numId w:val="3"/>
-              </w:numPr>
-              <w:rPr>
-                <w:b w:val="0"/>
-                <w:bCs w:val="0"/>
-                <w:sz w:val="22"/>
-                <w:szCs w:val="22"/>
-              </w:rPr>
-            </w:pPr>
-            <w:r>
-              <w:rPr>
-                <w:b w:val="0"/>
-                <w:bCs w:val="0"/>
-              </w:rPr>
+                <w:numId w:val="1"/>
+              </w:numPr>
+            </w:pPr>
+            <w:r>
               <w:t>Conscientiousness</w:t>
             </w:r>
             <w:r>
               <w:tab/>
-            </w:r>
-            <w:r>
-              <w:rPr>
-                <w:b w:val="0"/>
-                <w:bCs w:val="0"/>
-              </w:rPr>
               <w:t>?</w:t>
             </w:r>
           </w:p>
@@ -2689,39 +1764,22 @@
               <w:pStyle w:val="ListParagraph"/>
               <w:numPr>
                 <w:ilvl w:val="1"/>
-                <w:numId w:val="3"/>
-              </w:numPr>
-              <w:rPr>
-                <w:b w:val="0"/>
-                <w:bCs w:val="0"/>
-                <w:sz w:val="22"/>
-                <w:szCs w:val="22"/>
-              </w:rPr>
-            </w:pPr>
-            <w:r>
-              <w:rPr>
-                <w:b w:val="0"/>
-                <w:bCs w:val="0"/>
-              </w:rPr>
+                <w:numId w:val="1"/>
+              </w:numPr>
+            </w:pPr>
+            <w:r>
               <w:t>Intellect / Imagination</w:t>
             </w:r>
             <w:r>
               <w:tab/>
-            </w:r>
-            <w:r>
-              <w:rPr>
-                <w:b w:val="0"/>
-                <w:bCs w:val="0"/>
-              </w:rPr>
               <w:t>?</w:t>
             </w:r>
           </w:p>
           <w:p>
             <w:pPr>
-              <w:pStyle w:val="Normal"/>
-              <w:rPr>
-                <w:b w:val="1"/>
-                <w:bCs w:val="1"/>
+              <w:rPr>
+                <w:b/>
+                <w:bCs/>
                 <w:sz w:val="28"/>
                 <w:szCs w:val="28"/>
               </w:rPr>
@@ -2732,21 +1790,16 @@
     </w:tbl>
     <w:p>
       <w:pPr>
-        <w:pStyle w:val="Normal"/>
-        <w:bidi w:val="0"/>
-        <w:spacing w:before="0" w:beforeAutospacing="off" w:after="160" w:afterAutospacing="off" w:line="259" w:lineRule="auto"/>
-        <w:ind w:left="0" w:right="0"/>
-        <w:jc w:val="left"/>
         <w:rPr>
-          <w:b w:val="1"/>
-          <w:bCs w:val="1"/>
+          <w:b/>
+          <w:bCs/>
           <w:sz w:val="28"/>
           <w:szCs w:val="28"/>
         </w:rPr>
       </w:pPr>
     </w:p>
     <w:sectPr>
-      <w:pgSz w:w="11906" w:h="16838" w:orient="portrait"/>
+      <w:pgSz w:w="11906" w:h="16838"/>
       <w:pgMar w:top="1440" w:right="1440" w:bottom="1440" w:left="1440" w:header="720" w:footer="720" w:gutter="0"/>
       <w:cols w:space="720"/>
       <w:docGrid w:linePitch="360"/>
@@ -2756,10 +1809,12 @@
 </file>
 
 <file path=word/numbering.xml><?xml version="1.0" encoding="utf-8"?>
-<w:numbering xmlns:w="http://schemas.openxmlformats.org/wordprocessingml/2006/main">
-  <w:abstractNum xmlns:w="http://schemas.openxmlformats.org/wordprocessingml/2006/main" w:abstractNumId="2">
-    <w:multiLevelType xmlns:w="http://schemas.openxmlformats.org/wordprocessingml/2006/main" w:val="hybridMultilevel"/>
-    <w:lvl xmlns:w="http://schemas.openxmlformats.org/wordprocessingml/2006/main" w:ilvl="0">
+<w:numbering xmlns:wpc="http://schemas.microsoft.com/office/word/2010/wordprocessingCanvas" xmlns:cx="http://schemas.microsoft.com/office/drawing/2014/chartex" xmlns:cx1="http://schemas.microsoft.com/office/drawing/2015/9/8/chartex" xmlns:cx2="http://schemas.microsoft.com/office/drawing/2015/10/21/chartex" xmlns:cx3="http://schemas.microsoft.com/office/drawing/2016/5/9/chartex" xmlns:cx4="http://schemas.microsoft.com/office/drawing/2016/5/10/chartex" xmlns:cx5="http://schemas.microsoft.com/office/drawing/2016/5/11/chartex" xmlns:cx6="http://schemas.microsoft.com/office/drawing/2016/5/12/chartex" xmlns:cx7="http://schemas.microsoft.com/office/drawing/2016/5/13/chartex" xmlns:cx8="http://schemas.microsoft.com/office/drawing/2016/5/14/chartex" xmlns:mc="http://schemas.openxmlformats.org/markup-compatibility/2006" xmlns:aink="http://schemas.microsoft.com/office/drawing/2016/ink" xmlns:am3d="http://schemas.microsoft.com/office/drawing/2017/model3d" xmlns:o="urn:schemas-microsoft-com:office:office" xmlns:r="http://schemas.openxmlformats.org/officeDocument/2006/relationships" xmlns:m="http://schemas.openxmlformats.org/officeDocument/2006/math" xmlns:v="urn:schemas-microsoft-com:vml" xmlns:wp14="http://schemas.microsoft.com/office/word/2010/wordprocessingDrawing" xmlns:wp="http://schemas.openxmlformats.org/drawingml/2006/wordprocessingDrawing" xmlns:w10="urn:schemas-microsoft-com:office:word" xmlns:w="http://schemas.openxmlformats.org/wordprocessingml/2006/main" xmlns:w14="http://schemas.microsoft.com/office/word/2010/wordml" xmlns:w15="http://schemas.microsoft.com/office/word/2012/wordml" xmlns:w16cex="http://schemas.microsoft.com/office/word/2018/wordml/cex" xmlns:w16cid="http://schemas.microsoft.com/office/word/2016/wordml/cid" xmlns:w16="http://schemas.microsoft.com/office/word/2018/wordml" xmlns:w16sdtdh="http://schemas.microsoft.com/office/word/2020/wordml/sdtdatahash" xmlns:w16se="http://schemas.microsoft.com/office/word/2015/wordml/symex" xmlns:wpg="http://schemas.microsoft.com/office/word/2010/wordprocessingGroup" xmlns:wpi="http://schemas.microsoft.com/office/word/2010/wordprocessingInk" xmlns:wne="http://schemas.microsoft.com/office/word/2006/wordml" xmlns:wps="http://schemas.microsoft.com/office/word/2010/wordprocessingShape" mc:Ignorable="w14 w15 w16se w16cid w16 w16cex w16sdtdh wp14">
+  <w:abstractNum w:abstractNumId="0" w15:restartNumberingAfterBreak="0">
+    <w:nsid w:val="35874718"/>
+    <w:multiLevelType w:val="hybridMultilevel"/>
+    <w:tmpl w:val="718A1584"/>
+    <w:lvl w:ilvl="0" w:tplc="B962541C">
       <w:start w:val="1"/>
       <w:numFmt w:val="bullet"/>
       <w:lvlText w:val=""/>
@@ -2768,10 +1823,10 @@
         <w:ind w:left="720" w:hanging="360"/>
       </w:pPr>
       <w:rPr>
-        <w:rFonts w:hint="default" w:ascii="Symbol" w:hAnsi="Symbol"/>
+        <w:rFonts w:ascii="Symbol" w:hAnsi="Symbol" w:hint="default"/>
       </w:rPr>
     </w:lvl>
-    <w:lvl xmlns:w="http://schemas.openxmlformats.org/wordprocessingml/2006/main" w:ilvl="1">
+    <w:lvl w:ilvl="1" w:tplc="19B48F76">
       <w:start w:val="1"/>
       <w:numFmt w:val="bullet"/>
       <w:lvlText w:val="o"/>
@@ -2780,10 +1835,10 @@
         <w:ind w:left="1440" w:hanging="360"/>
       </w:pPr>
       <w:rPr>
-        <w:rFonts w:hint="default" w:ascii="Courier New" w:hAnsi="Courier New"/>
+        <w:rFonts w:ascii="Courier New" w:hAnsi="Courier New" w:hint="default"/>
       </w:rPr>
     </w:lvl>
-    <w:lvl xmlns:w="http://schemas.openxmlformats.org/wordprocessingml/2006/main" w:ilvl="2">
+    <w:lvl w:ilvl="2" w:tplc="1C24D4D8">
       <w:start w:val="1"/>
       <w:numFmt w:val="bullet"/>
       <w:lvlText w:val=""/>
@@ -2792,10 +1847,10 @@
         <w:ind w:left="2160" w:hanging="360"/>
       </w:pPr>
       <w:rPr>
-        <w:rFonts w:hint="default" w:ascii="Wingdings" w:hAnsi="Wingdings"/>
+        <w:rFonts w:ascii="Wingdings" w:hAnsi="Wingdings" w:hint="default"/>
       </w:rPr>
     </w:lvl>
-    <w:lvl xmlns:w="http://schemas.openxmlformats.org/wordprocessingml/2006/main" w:ilvl="3">
+    <w:lvl w:ilvl="3" w:tplc="16CAA06E">
       <w:start w:val="1"/>
       <w:numFmt w:val="bullet"/>
       <w:lvlText w:val=""/>
@@ -2804,10 +1859,10 @@
         <w:ind w:left="2880" w:hanging="360"/>
       </w:pPr>
       <w:rPr>
-        <w:rFonts w:hint="default" w:ascii="Symbol" w:hAnsi="Symbol"/>
+        <w:rFonts w:ascii="Symbol" w:hAnsi="Symbol" w:hint="default"/>
       </w:rPr>
     </w:lvl>
-    <w:lvl xmlns:w="http://schemas.openxmlformats.org/wordprocessingml/2006/main" w:ilvl="4">
+    <w:lvl w:ilvl="4" w:tplc="06567564">
       <w:start w:val="1"/>
       <w:numFmt w:val="bullet"/>
       <w:lvlText w:val="o"/>
@@ -2816,10 +1871,10 @@
         <w:ind w:left="3600" w:hanging="360"/>
       </w:pPr>
       <w:rPr>
-        <w:rFonts w:hint="default" w:ascii="Courier New" w:hAnsi="Courier New"/>
+        <w:rFonts w:ascii="Courier New" w:hAnsi="Courier New" w:hint="default"/>
       </w:rPr>
     </w:lvl>
-    <w:lvl xmlns:w="http://schemas.openxmlformats.org/wordprocessingml/2006/main" w:ilvl="5">
+    <w:lvl w:ilvl="5" w:tplc="F22046B6">
       <w:start w:val="1"/>
       <w:numFmt w:val="bullet"/>
       <w:lvlText w:val=""/>
@@ -2828,10 +1883,10 @@
         <w:ind w:left="4320" w:hanging="360"/>
       </w:pPr>
       <w:rPr>
-        <w:rFonts w:hint="default" w:ascii="Wingdings" w:hAnsi="Wingdings"/>
+        <w:rFonts w:ascii="Wingdings" w:hAnsi="Wingdings" w:hint="default"/>
       </w:rPr>
     </w:lvl>
-    <w:lvl xmlns:w="http://schemas.openxmlformats.org/wordprocessingml/2006/main" w:ilvl="6">
+    <w:lvl w:ilvl="6" w:tplc="43DCD406">
       <w:start w:val="1"/>
       <w:numFmt w:val="bullet"/>
       <w:lvlText w:val=""/>
@@ -2840,10 +1895,10 @@
         <w:ind w:left="5040" w:hanging="360"/>
       </w:pPr>
       <w:rPr>
-        <w:rFonts w:hint="default" w:ascii="Symbol" w:hAnsi="Symbol"/>
+        <w:rFonts w:ascii="Symbol" w:hAnsi="Symbol" w:hint="default"/>
       </w:rPr>
     </w:lvl>
-    <w:lvl xmlns:w="http://schemas.openxmlformats.org/wordprocessingml/2006/main" w:ilvl="7">
+    <w:lvl w:ilvl="7" w:tplc="815AF2B8">
       <w:start w:val="1"/>
       <w:numFmt w:val="bullet"/>
       <w:lvlText w:val="o"/>
@@ -2852,10 +1907,10 @@
         <w:ind w:left="5760" w:hanging="360"/>
       </w:pPr>
       <w:rPr>
-        <w:rFonts w:hint="default" w:ascii="Courier New" w:hAnsi="Courier New"/>
+        <w:rFonts w:ascii="Courier New" w:hAnsi="Courier New" w:hint="default"/>
       </w:rPr>
     </w:lvl>
-    <w:lvl xmlns:w="http://schemas.openxmlformats.org/wordprocessingml/2006/main" w:ilvl="8">
+    <w:lvl w:ilvl="8" w:tplc="0AD63356">
       <w:start w:val="1"/>
       <w:numFmt w:val="bullet"/>
       <w:lvlText w:val=""/>
@@ -2864,13 +1919,15 @@
         <w:ind w:left="6480" w:hanging="360"/>
       </w:pPr>
       <w:rPr>
-        <w:rFonts w:hint="default" w:ascii="Wingdings" w:hAnsi="Wingdings"/>
+        <w:rFonts w:ascii="Wingdings" w:hAnsi="Wingdings" w:hint="default"/>
       </w:rPr>
     </w:lvl>
   </w:abstractNum>
-  <w:abstractNum xmlns:w="http://schemas.openxmlformats.org/wordprocessingml/2006/main" w:abstractNumId="1">
-    <w:multiLevelType xmlns:w="http://schemas.openxmlformats.org/wordprocessingml/2006/main" w:val="hybridMultilevel"/>
-    <w:lvl xmlns:w="http://schemas.openxmlformats.org/wordprocessingml/2006/main" w:ilvl="0">
+  <w:abstractNum w:abstractNumId="1" w15:restartNumberingAfterBreak="0">
+    <w:nsid w:val="4E6C4656"/>
+    <w:multiLevelType w:val="hybridMultilevel"/>
+    <w:tmpl w:val="128E556E"/>
+    <w:lvl w:ilvl="0" w:tplc="CAF6DD1A">
       <w:start w:val="1"/>
       <w:numFmt w:val="bullet"/>
       <w:lvlText w:val=""/>
@@ -2879,10 +1936,10 @@
         <w:ind w:left="720" w:hanging="360"/>
       </w:pPr>
       <w:rPr>
-        <w:rFonts w:hint="default" w:ascii="Symbol" w:hAnsi="Symbol"/>
+        <w:rFonts w:ascii="Symbol" w:hAnsi="Symbol" w:hint="default"/>
       </w:rPr>
     </w:lvl>
-    <w:lvl xmlns:w="http://schemas.openxmlformats.org/wordprocessingml/2006/main" w:ilvl="1">
+    <w:lvl w:ilvl="1" w:tplc="C720A832">
       <w:start w:val="1"/>
       <w:numFmt w:val="bullet"/>
       <w:lvlText w:val="o"/>
@@ -2891,10 +1948,10 @@
         <w:ind w:left="1440" w:hanging="360"/>
       </w:pPr>
       <w:rPr>
-        <w:rFonts w:hint="default" w:ascii="Courier New" w:hAnsi="Courier New"/>
+        <w:rFonts w:ascii="Courier New" w:hAnsi="Courier New" w:hint="default"/>
       </w:rPr>
     </w:lvl>
-    <w:lvl xmlns:w="http://schemas.openxmlformats.org/wordprocessingml/2006/main" w:ilvl="2">
+    <w:lvl w:ilvl="2" w:tplc="18106E5A">
       <w:start w:val="1"/>
       <w:numFmt w:val="bullet"/>
       <w:lvlText w:val=""/>
@@ -2903,10 +1960,10 @@
         <w:ind w:left="2160" w:hanging="360"/>
       </w:pPr>
       <w:rPr>
-        <w:rFonts w:hint="default" w:ascii="Wingdings" w:hAnsi="Wingdings"/>
+        <w:rFonts w:ascii="Wingdings" w:hAnsi="Wingdings" w:hint="default"/>
       </w:rPr>
     </w:lvl>
-    <w:lvl xmlns:w="http://schemas.openxmlformats.org/wordprocessingml/2006/main" w:ilvl="3">
+    <w:lvl w:ilvl="3" w:tplc="F1865ADC">
       <w:start w:val="1"/>
       <w:numFmt w:val="bullet"/>
       <w:lvlText w:val=""/>
@@ -2915,10 +1972,10 @@
         <w:ind w:left="2880" w:hanging="360"/>
       </w:pPr>
       <w:rPr>
-        <w:rFonts w:hint="default" w:ascii="Symbol" w:hAnsi="Symbol"/>
+        <w:rFonts w:ascii="Symbol" w:hAnsi="Symbol" w:hint="default"/>
       </w:rPr>
     </w:lvl>
-    <w:lvl xmlns:w="http://schemas.openxmlformats.org/wordprocessingml/2006/main" w:ilvl="4">
+    <w:lvl w:ilvl="4" w:tplc="064A8E62">
       <w:start w:val="1"/>
       <w:numFmt w:val="bullet"/>
       <w:lvlText w:val="o"/>
@@ -2927,10 +1984,10 @@
         <w:ind w:left="3600" w:hanging="360"/>
       </w:pPr>
       <w:rPr>
-        <w:rFonts w:hint="default" w:ascii="Courier New" w:hAnsi="Courier New"/>
+        <w:rFonts w:ascii="Courier New" w:hAnsi="Courier New" w:hint="default"/>
       </w:rPr>
     </w:lvl>
-    <w:lvl xmlns:w="http://schemas.openxmlformats.org/wordprocessingml/2006/main" w:ilvl="5">
+    <w:lvl w:ilvl="5" w:tplc="C88421D6">
       <w:start w:val="1"/>
       <w:numFmt w:val="bullet"/>
       <w:lvlText w:val=""/>
@@ -2939,10 +1996,10 @@
         <w:ind w:left="4320" w:hanging="360"/>
       </w:pPr>
       <w:rPr>
-        <w:rFonts w:hint="default" w:ascii="Wingdings" w:hAnsi="Wingdings"/>
+        <w:rFonts w:ascii="Wingdings" w:hAnsi="Wingdings" w:hint="default"/>
       </w:rPr>
     </w:lvl>
-    <w:lvl xmlns:w="http://schemas.openxmlformats.org/wordprocessingml/2006/main" w:ilvl="6">
+    <w:lvl w:ilvl="6" w:tplc="66008CC2">
       <w:start w:val="1"/>
       <w:numFmt w:val="bullet"/>
       <w:lvlText w:val=""/>
@@ -2951,10 +2008,10 @@
         <w:ind w:left="5040" w:hanging="360"/>
       </w:pPr>
       <w:rPr>
-        <w:rFonts w:hint="default" w:ascii="Symbol" w:hAnsi="Symbol"/>
+        <w:rFonts w:ascii="Symbol" w:hAnsi="Symbol" w:hint="default"/>
       </w:rPr>
     </w:lvl>
-    <w:lvl xmlns:w="http://schemas.openxmlformats.org/wordprocessingml/2006/main" w:ilvl="7">
+    <w:lvl w:ilvl="7" w:tplc="82E0603A">
       <w:start w:val="1"/>
       <w:numFmt w:val="bullet"/>
       <w:lvlText w:val="o"/>
@@ -2963,10 +2020,10 @@
         <w:ind w:left="5760" w:hanging="360"/>
       </w:pPr>
       <w:rPr>
-        <w:rFonts w:hint="default" w:ascii="Courier New" w:hAnsi="Courier New"/>
+        <w:rFonts w:ascii="Courier New" w:hAnsi="Courier New" w:hint="default"/>
       </w:rPr>
     </w:lvl>
-    <w:lvl xmlns:w="http://schemas.openxmlformats.org/wordprocessingml/2006/main" w:ilvl="8">
+    <w:lvl w:ilvl="8" w:tplc="07D6FC08">
       <w:start w:val="1"/>
       <w:numFmt w:val="bullet"/>
       <w:lvlText w:val=""/>
@@ -2975,13 +2032,15 @@
         <w:ind w:left="6480" w:hanging="360"/>
       </w:pPr>
       <w:rPr>
-        <w:rFonts w:hint="default" w:ascii="Wingdings" w:hAnsi="Wingdings"/>
+        <w:rFonts w:ascii="Wingdings" w:hAnsi="Wingdings" w:hint="default"/>
       </w:rPr>
     </w:lvl>
   </w:abstractNum>
-  <w:abstractNum xmlns:w="http://schemas.openxmlformats.org/wordprocessingml/2006/main" w:abstractNumId="0">
-    <w:multiLevelType xmlns:w="http://schemas.openxmlformats.org/wordprocessingml/2006/main" w:val="hybridMultilevel"/>
-    <w:lvl xmlns:w="http://schemas.openxmlformats.org/wordprocessingml/2006/main" w:ilvl="0">
+  <w:abstractNum w:abstractNumId="2" w15:restartNumberingAfterBreak="0">
+    <w:nsid w:val="63D51BBF"/>
+    <w:multiLevelType w:val="hybridMultilevel"/>
+    <w:tmpl w:val="3496C6D2"/>
+    <w:lvl w:ilvl="0" w:tplc="1DE64BCC">
       <w:start w:val="1"/>
       <w:numFmt w:val="bullet"/>
       <w:lvlText w:val=""/>
@@ -2990,10 +2049,10 @@
         <w:ind w:left="720" w:hanging="360"/>
       </w:pPr>
       <w:rPr>
-        <w:rFonts w:hint="default" w:ascii="Symbol" w:hAnsi="Symbol"/>
+        <w:rFonts w:ascii="Symbol" w:hAnsi="Symbol" w:hint="default"/>
       </w:rPr>
     </w:lvl>
-    <w:lvl xmlns:w="http://schemas.openxmlformats.org/wordprocessingml/2006/main" w:ilvl="1">
+    <w:lvl w:ilvl="1" w:tplc="4F2843C4">
       <w:start w:val="1"/>
       <w:numFmt w:val="bullet"/>
       <w:lvlText w:val="o"/>
@@ -3002,10 +2061,10 @@
         <w:ind w:left="1440" w:hanging="360"/>
       </w:pPr>
       <w:rPr>
-        <w:rFonts w:hint="default" w:ascii="Courier New" w:hAnsi="Courier New"/>
+        <w:rFonts w:ascii="Courier New" w:hAnsi="Courier New" w:hint="default"/>
       </w:rPr>
     </w:lvl>
-    <w:lvl xmlns:w="http://schemas.openxmlformats.org/wordprocessingml/2006/main" w:ilvl="2">
+    <w:lvl w:ilvl="2" w:tplc="4A3C2FC2">
       <w:start w:val="1"/>
       <w:numFmt w:val="bullet"/>
       <w:lvlText w:val=""/>
@@ -3014,10 +2073,10 @@
         <w:ind w:left="2160" w:hanging="360"/>
       </w:pPr>
       <w:rPr>
-        <w:rFonts w:hint="default" w:ascii="Wingdings" w:hAnsi="Wingdings"/>
+        <w:rFonts w:ascii="Wingdings" w:hAnsi="Wingdings" w:hint="default"/>
       </w:rPr>
     </w:lvl>
-    <w:lvl xmlns:w="http://schemas.openxmlformats.org/wordprocessingml/2006/main" w:ilvl="3">
+    <w:lvl w:ilvl="3" w:tplc="830A9420">
       <w:start w:val="1"/>
       <w:numFmt w:val="bullet"/>
       <w:lvlText w:val=""/>
@@ -3026,10 +2085,10 @@
         <w:ind w:left="2880" w:hanging="360"/>
       </w:pPr>
       <w:rPr>
-        <w:rFonts w:hint="default" w:ascii="Symbol" w:hAnsi="Symbol"/>
+        <w:rFonts w:ascii="Symbol" w:hAnsi="Symbol" w:hint="default"/>
       </w:rPr>
     </w:lvl>
-    <w:lvl xmlns:w="http://schemas.openxmlformats.org/wordprocessingml/2006/main" w:ilvl="4">
+    <w:lvl w:ilvl="4" w:tplc="09324222">
       <w:start w:val="1"/>
       <w:numFmt w:val="bullet"/>
       <w:lvlText w:val="o"/>
@@ -3038,10 +2097,10 @@
         <w:ind w:left="3600" w:hanging="360"/>
       </w:pPr>
       <w:rPr>
-        <w:rFonts w:hint="default" w:ascii="Courier New" w:hAnsi="Courier New"/>
+        <w:rFonts w:ascii="Courier New" w:hAnsi="Courier New" w:hint="default"/>
       </w:rPr>
     </w:lvl>
-    <w:lvl xmlns:w="http://schemas.openxmlformats.org/wordprocessingml/2006/main" w:ilvl="5">
+    <w:lvl w:ilvl="5" w:tplc="8DBABD9C">
       <w:start w:val="1"/>
       <w:numFmt w:val="bullet"/>
       <w:lvlText w:val=""/>
@@ -3050,10 +2109,10 @@
         <w:ind w:left="4320" w:hanging="360"/>
       </w:pPr>
       <w:rPr>
-        <w:rFonts w:hint="default" w:ascii="Wingdings" w:hAnsi="Wingdings"/>
+        <w:rFonts w:ascii="Wingdings" w:hAnsi="Wingdings" w:hint="default"/>
       </w:rPr>
     </w:lvl>
-    <w:lvl xmlns:w="http://schemas.openxmlformats.org/wordprocessingml/2006/main" w:ilvl="6">
+    <w:lvl w:ilvl="6" w:tplc="938605D0">
       <w:start w:val="1"/>
       <w:numFmt w:val="bullet"/>
       <w:lvlText w:val=""/>
@@ -3062,10 +2121,10 @@
         <w:ind w:left="5040" w:hanging="360"/>
       </w:pPr>
       <w:rPr>
-        <w:rFonts w:hint="default" w:ascii="Symbol" w:hAnsi="Symbol"/>
+        <w:rFonts w:ascii="Symbol" w:hAnsi="Symbol" w:hint="default"/>
       </w:rPr>
     </w:lvl>
-    <w:lvl xmlns:w="http://schemas.openxmlformats.org/wordprocessingml/2006/main" w:ilvl="7">
+    <w:lvl w:ilvl="7" w:tplc="404C134A">
       <w:start w:val="1"/>
       <w:numFmt w:val="bullet"/>
       <w:lvlText w:val="o"/>
@@ -3074,10 +2133,10 @@
         <w:ind w:left="5760" w:hanging="360"/>
       </w:pPr>
       <w:rPr>
-        <w:rFonts w:hint="default" w:ascii="Courier New" w:hAnsi="Courier New"/>
+        <w:rFonts w:ascii="Courier New" w:hAnsi="Courier New" w:hint="default"/>
       </w:rPr>
     </w:lvl>
-    <w:lvl xmlns:w="http://schemas.openxmlformats.org/wordprocessingml/2006/main" w:ilvl="8">
+    <w:lvl w:ilvl="8" w:tplc="4D5C2270">
       <w:start w:val="1"/>
       <w:numFmt w:val="bullet"/>
       <w:lvlText w:val=""/>
@@ -3086,28 +2145,28 @@
         <w:ind w:left="6480" w:hanging="360"/>
       </w:pPr>
       <w:rPr>
-        <w:rFonts w:hint="default" w:ascii="Wingdings" w:hAnsi="Wingdings"/>
+        <w:rFonts w:ascii="Wingdings" w:hAnsi="Wingdings" w:hint="default"/>
       </w:rPr>
     </w:lvl>
   </w:abstractNum>
-  <w:num w:numId="3">
+  <w:num w:numId="1">
+    <w:abstractNumId w:val="0"/>
+  </w:num>
+  <w:num w:numId="2">
     <w:abstractNumId w:val="2"/>
   </w:num>
-  <w:num w:numId="2">
+  <w:num w:numId="3">
     <w:abstractNumId w:val="1"/>
-  </w:num>
-  <w:num w:numId="1">
-    <w:abstractNumId w:val="0"/>
   </w:num>
 </w:numbering>
 </file>
 
 <file path=word/styles.xml><?xml version="1.0" encoding="utf-8"?>
-<w:styles xmlns:wp14="http://schemas.microsoft.com/office/word/2010/wordprocessingDrawing" xmlns:mc="http://schemas.openxmlformats.org/markup-compatibility/2006" xmlns:r="http://schemas.openxmlformats.org/officeDocument/2006/relationships" xmlns:w="http://schemas.openxmlformats.org/wordprocessingml/2006/main" xmlns:w14="http://schemas.microsoft.com/office/word/2010/wordml" xmlns:w15="http://schemas.microsoft.com/office/word/2012/wordml" mc:Ignorable="w14 w15 wp14">
+<w:styles xmlns:mc="http://schemas.openxmlformats.org/markup-compatibility/2006" xmlns:r="http://schemas.openxmlformats.org/officeDocument/2006/relationships" xmlns:w="http://schemas.openxmlformats.org/wordprocessingml/2006/main" xmlns:w14="http://schemas.microsoft.com/office/word/2010/wordml" xmlns:w15="http://schemas.microsoft.com/office/word/2012/wordml" xmlns:w16cex="http://schemas.microsoft.com/office/word/2018/wordml/cex" xmlns:w16cid="http://schemas.microsoft.com/office/word/2016/wordml/cid" xmlns:w16="http://schemas.microsoft.com/office/word/2018/wordml" xmlns:w16sdtdh="http://schemas.microsoft.com/office/word/2020/wordml/sdtdatahash" xmlns:w16se="http://schemas.microsoft.com/office/word/2015/wordml/symex" mc:Ignorable="w14 w15 w16se w16cid w16 w16cex w16sdtdh">
   <w:docDefaults>
     <w:rPrDefault>
       <w:rPr>
-        <w:rFonts w:asciiTheme="minorHAnsi" w:hAnsiTheme="minorHAnsi" w:eastAsiaTheme="minorHAnsi" w:cstheme="minorBidi"/>
+        <w:rFonts w:asciiTheme="minorHAnsi" w:eastAsiaTheme="minorHAnsi" w:hAnsiTheme="minorHAnsi" w:cstheme="minorBidi"/>
         <w:sz w:val="22"/>
         <w:szCs w:val="22"/>
         <w:lang w:val="en-GB" w:eastAsia="en-US" w:bidi="ar-SA"/>
@@ -3119,17 +2178,17 @@
       </w:pPr>
     </w:pPrDefault>
   </w:docDefaults>
-  <w:latentStyles w:defLockedState="0" w:defUIPriority="99" w:defSemiHidden="0" w:defUnhideWhenUsed="0" w:defQFormat="0" w:count="371">
+  <w:latentStyles w:defLockedState="0" w:defUIPriority="99" w:defSemiHidden="0" w:defUnhideWhenUsed="0" w:defQFormat="0" w:count="376">
     <w:lsdException w:name="Normal" w:uiPriority="0" w:qFormat="1"/>
     <w:lsdException w:name="heading 1" w:uiPriority="9" w:qFormat="1"/>
-    <w:lsdException w:name="heading 2" w:uiPriority="9" w:semiHidden="1" w:unhideWhenUsed="1" w:qFormat="1"/>
-    <w:lsdException w:name="heading 3" w:uiPriority="9" w:semiHidden="1" w:unhideWhenUsed="1" w:qFormat="1"/>
-    <w:lsdException w:name="heading 4" w:uiPriority="9" w:semiHidden="1" w:unhideWhenUsed="1" w:qFormat="1"/>
-    <w:lsdException w:name="heading 5" w:uiPriority="9" w:semiHidden="1" w:unhideWhenUsed="1" w:qFormat="1"/>
-    <w:lsdException w:name="heading 6" w:uiPriority="9" w:semiHidden="1" w:unhideWhenUsed="1" w:qFormat="1"/>
-    <w:lsdException w:name="heading 7" w:uiPriority="9" w:semiHidden="1" w:unhideWhenUsed="1" w:qFormat="1"/>
-    <w:lsdException w:name="heading 8" w:uiPriority="9" w:semiHidden="1" w:unhideWhenUsed="1" w:qFormat="1"/>
-    <w:lsdException w:name="heading 9" w:uiPriority="9" w:semiHidden="1" w:unhideWhenUsed="1" w:qFormat="1"/>
+    <w:lsdException w:name="heading 2" w:semiHidden="1" w:uiPriority="9" w:unhideWhenUsed="1" w:qFormat="1"/>
+    <w:lsdException w:name="heading 3" w:semiHidden="1" w:uiPriority="9" w:unhideWhenUsed="1" w:qFormat="1"/>
+    <w:lsdException w:name="heading 4" w:semiHidden="1" w:uiPriority="9" w:unhideWhenUsed="1" w:qFormat="1"/>
+    <w:lsdException w:name="heading 5" w:semiHidden="1" w:uiPriority="9" w:unhideWhenUsed="1" w:qFormat="1"/>
+    <w:lsdException w:name="heading 6" w:semiHidden="1" w:uiPriority="9" w:unhideWhenUsed="1" w:qFormat="1"/>
+    <w:lsdException w:name="heading 7" w:semiHidden="1" w:uiPriority="9" w:unhideWhenUsed="1" w:qFormat="1"/>
+    <w:lsdException w:name="heading 8" w:semiHidden="1" w:uiPriority="9" w:unhideWhenUsed="1" w:qFormat="1"/>
+    <w:lsdException w:name="heading 9" w:semiHidden="1" w:uiPriority="9" w:unhideWhenUsed="1" w:qFormat="1"/>
     <w:lsdException w:name="index 1" w:semiHidden="1" w:unhideWhenUsed="1"/>
     <w:lsdException w:name="index 2" w:semiHidden="1" w:unhideWhenUsed="1"/>
     <w:lsdException w:name="index 3" w:semiHidden="1" w:unhideWhenUsed="1"/>
@@ -3139,22 +2198,22 @@
     <w:lsdException w:name="index 7" w:semiHidden="1" w:unhideWhenUsed="1"/>
     <w:lsdException w:name="index 8" w:semiHidden="1" w:unhideWhenUsed="1"/>
     <w:lsdException w:name="index 9" w:semiHidden="1" w:unhideWhenUsed="1"/>
-    <w:lsdException w:name="toc 1" w:uiPriority="39" w:semiHidden="1" w:unhideWhenUsed="1"/>
-    <w:lsdException w:name="toc 2" w:uiPriority="39" w:semiHidden="1" w:unhideWhenUsed="1"/>
-    <w:lsdException w:name="toc 3" w:uiPriority="39" w:semiHidden="1" w:unhideWhenUsed="1"/>
-    <w:lsdException w:name="toc 4" w:uiPriority="39" w:semiHidden="1" w:unhideWhenUsed="1"/>
-    <w:lsdException w:name="toc 5" w:uiPriority="39" w:semiHidden="1" w:unhideWhenUsed="1"/>
-    <w:lsdException w:name="toc 6" w:uiPriority="39" w:semiHidden="1" w:unhideWhenUsed="1"/>
-    <w:lsdException w:name="toc 7" w:uiPriority="39" w:semiHidden="1" w:unhideWhenUsed="1"/>
-    <w:lsdException w:name="toc 8" w:uiPriority="39" w:semiHidden="1" w:unhideWhenUsed="1"/>
-    <w:lsdException w:name="toc 9" w:uiPriority="39" w:semiHidden="1" w:unhideWhenUsed="1"/>
+    <w:lsdException w:name="toc 1" w:semiHidden="1" w:uiPriority="39" w:unhideWhenUsed="1"/>
+    <w:lsdException w:name="toc 2" w:semiHidden="1" w:uiPriority="39" w:unhideWhenUsed="1"/>
+    <w:lsdException w:name="toc 3" w:semiHidden="1" w:uiPriority="39" w:unhideWhenUsed="1"/>
+    <w:lsdException w:name="toc 4" w:semiHidden="1" w:uiPriority="39" w:unhideWhenUsed="1"/>
+    <w:lsdException w:name="toc 5" w:semiHidden="1" w:uiPriority="39" w:unhideWhenUsed="1"/>
+    <w:lsdException w:name="toc 6" w:semiHidden="1" w:uiPriority="39" w:unhideWhenUsed="1"/>
+    <w:lsdException w:name="toc 7" w:semiHidden="1" w:uiPriority="39" w:unhideWhenUsed="1"/>
+    <w:lsdException w:name="toc 8" w:semiHidden="1" w:uiPriority="39" w:unhideWhenUsed="1"/>
+    <w:lsdException w:name="toc 9" w:semiHidden="1" w:uiPriority="39" w:unhideWhenUsed="1"/>
     <w:lsdException w:name="Normal Indent" w:semiHidden="1" w:unhideWhenUsed="1"/>
     <w:lsdException w:name="footnote text" w:semiHidden="1" w:unhideWhenUsed="1"/>
     <w:lsdException w:name="annotation text" w:semiHidden="1" w:unhideWhenUsed="1"/>
     <w:lsdException w:name="header" w:semiHidden="1" w:unhideWhenUsed="1"/>
     <w:lsdException w:name="footer" w:semiHidden="1" w:unhideWhenUsed="1"/>
     <w:lsdException w:name="index heading" w:semiHidden="1" w:unhideWhenUsed="1"/>
-    <w:lsdException w:name="caption" w:uiPriority="35" w:semiHidden="1" w:unhideWhenUsed="1" w:qFormat="1"/>
+    <w:lsdException w:name="caption" w:semiHidden="1" w:uiPriority="35" w:unhideWhenUsed="1" w:qFormat="1"/>
     <w:lsdException w:name="table of figures" w:semiHidden="1" w:unhideWhenUsed="1"/>
     <w:lsdException w:name="envelope address" w:semiHidden="1" w:unhideWhenUsed="1"/>
     <w:lsdException w:name="envelope return" w:semiHidden="1" w:unhideWhenUsed="1"/>
@@ -3185,7 +2244,7 @@
     <w:lsdException w:name="Title" w:uiPriority="10" w:qFormat="1"/>
     <w:lsdException w:name="Closing" w:semiHidden="1" w:unhideWhenUsed="1"/>
     <w:lsdException w:name="Signature" w:semiHidden="1" w:unhideWhenUsed="1"/>
-    <w:lsdException w:name="Default Paragraph Font" w:uiPriority="1" w:semiHidden="1" w:unhideWhenUsed="1"/>
+    <w:lsdException w:name="Default Paragraph Font" w:semiHidden="1" w:uiPriority="1" w:unhideWhenUsed="1"/>
     <w:lsdException w:name="Body Text" w:semiHidden="1" w:unhideWhenUsed="1"/>
     <w:lsdException w:name="Body Text Indent" w:semiHidden="1" w:unhideWhenUsed="1"/>
     <w:lsdException w:name="List Continue" w:semiHidden="1" w:unhideWhenUsed="1"/>
@@ -3225,7 +2284,6 @@
     <w:lsdException w:name="HTML Sample" w:semiHidden="1" w:unhideWhenUsed="1"/>
     <w:lsdException w:name="HTML Typewriter" w:semiHidden="1" w:unhideWhenUsed="1"/>
     <w:lsdException w:name="HTML Variable" w:semiHidden="1" w:unhideWhenUsed="1"/>
-    <w:lsdException w:name="Normal Table" w:semiHidden="1" w:unhideWhenUsed="1"/>
     <w:lsdException w:name="annotation subject" w:semiHidden="1" w:unhideWhenUsed="1"/>
     <w:lsdException w:name="No List" w:semiHidden="1" w:unhideWhenUsed="1"/>
     <w:lsdException w:name="Outline List 1" w:semiHidden="1" w:unhideWhenUsed="1"/>
@@ -3268,11 +2326,8 @@
     <w:lsdException w:name="Table Contemporary" w:semiHidden="1" w:unhideWhenUsed="1"/>
     <w:lsdException w:name="Table Elegant" w:semiHidden="1" w:unhideWhenUsed="1"/>
     <w:lsdException w:name="Table Professional" w:semiHidden="1" w:unhideWhenUsed="1"/>
-    <w:lsdException w:name="Table Subtle 1" w:semiHidden="1" w:unhideWhenUsed="1"/>
     <w:lsdException w:name="Table Subtle 2" w:semiHidden="1" w:unhideWhenUsed="1"/>
     <w:lsdException w:name="Table Web 1" w:semiHidden="1" w:unhideWhenUsed="1"/>
-    <w:lsdException w:name="Table Web 2" w:semiHidden="1" w:unhideWhenUsed="1"/>
-    <w:lsdException w:name="Table Web 3" w:semiHidden="1" w:unhideWhenUsed="1"/>
     <w:lsdException w:name="Balloon Text" w:semiHidden="1" w:unhideWhenUsed="1"/>
     <w:lsdException w:name="Table Grid" w:uiPriority="39"/>
     <w:lsdException w:name="Table Theme" w:semiHidden="1" w:unhideWhenUsed="1"/>
@@ -3385,8 +2440,8 @@
     <w:lsdException w:name="Subtle Reference" w:uiPriority="31" w:qFormat="1"/>
     <w:lsdException w:name="Intense Reference" w:uiPriority="32" w:qFormat="1"/>
     <w:lsdException w:name="Book Title" w:uiPriority="33" w:qFormat="1"/>
-    <w:lsdException w:name="Bibliography" w:uiPriority="37" w:semiHidden="1" w:unhideWhenUsed="1"/>
-    <w:lsdException w:name="TOC Heading" w:uiPriority="39" w:semiHidden="1" w:unhideWhenUsed="1" w:qFormat="1"/>
+    <w:lsdException w:name="Bibliography" w:semiHidden="1" w:uiPriority="37" w:unhideWhenUsed="1"/>
+    <w:lsdException w:name="TOC Heading" w:semiHidden="1" w:uiPriority="39" w:unhideWhenUsed="1" w:qFormat="1"/>
     <w:lsdException w:name="Plain Table 1" w:uiPriority="41"/>
     <w:lsdException w:name="Plain Table 2" w:uiPriority="42"/>
     <w:lsdException w:name="Plain Table 3" w:uiPriority="43"/>
@@ -3491,18 +2546,23 @@
     <w:lsdException w:name="List Table 5 Dark Accent 6" w:uiPriority="50"/>
     <w:lsdException w:name="List Table 6 Colorful Accent 6" w:uiPriority="51"/>
     <w:lsdException w:name="List Table 7 Colorful Accent 6" w:uiPriority="52"/>
+    <w:lsdException w:name="Mention" w:semiHidden="1" w:unhideWhenUsed="1"/>
+    <w:lsdException w:name="Smart Hyperlink" w:semiHidden="1" w:unhideWhenUsed="1"/>
+    <w:lsdException w:name="Hashtag" w:semiHidden="1" w:unhideWhenUsed="1"/>
+    <w:lsdException w:name="Unresolved Mention" w:semiHidden="1" w:unhideWhenUsed="1"/>
+    <w:lsdException w:name="Smart Link" w:semiHidden="1" w:unhideWhenUsed="1"/>
   </w:latentStyles>
-  <w:style w:type="paragraph" w:styleId="Normal" w:default="1">
+  <w:style w:type="paragraph" w:default="1" w:styleId="Normal">
     <w:name w:val="Normal"/>
     <w:qFormat/>
   </w:style>
-  <w:style w:type="character" w:styleId="DefaultParagraphFont" w:default="1">
+  <w:style w:type="character" w:default="1" w:styleId="DefaultParagraphFont">
     <w:name w:val="Default Paragraph Font"/>
     <w:uiPriority w:val="1"/>
     <w:semiHidden/>
     <w:unhideWhenUsed/>
   </w:style>
-  <w:style w:type="table" w:styleId="TableNormal" w:default="1">
+  <w:style w:type="table" w:default="1" w:styleId="TableNormal">
     <w:name w:val="Normal Table"/>
     <w:uiPriority w:val="99"/>
     <w:semiHidden/>
@@ -3517,46 +2577,39 @@
       </w:tblCellMar>
     </w:tblPr>
   </w:style>
-  <w:style w:type="numbering" w:styleId="NoList" w:default="1">
+  <w:style w:type="numbering" w:default="1" w:styleId="NoList">
     <w:name w:val="No List"/>
     <w:uiPriority w:val="99"/>
     <w:semiHidden/>
     <w:unhideWhenUsed/>
   </w:style>
-  <w:style xmlns:w14="http://schemas.microsoft.com/office/word/2010/wordml" xmlns:mc="http://schemas.openxmlformats.org/markup-compatibility/2006" xmlns:w="http://schemas.openxmlformats.org/wordprocessingml/2006/main" w:type="paragraph" w:styleId="ListParagraph" mc:Ignorable="w14">
-    <w:name xmlns:w="http://schemas.openxmlformats.org/wordprocessingml/2006/main" w:val="List Paragraph"/>
-    <w:basedOn xmlns:w="http://schemas.openxmlformats.org/wordprocessingml/2006/main" w:val="Normal"/>
-    <w:uiPriority xmlns:w="http://schemas.openxmlformats.org/wordprocessingml/2006/main" w:val="34"/>
-    <w:qFormat xmlns:w="http://schemas.openxmlformats.org/wordprocessingml/2006/main"/>
-    <w:pPr xmlns:w="http://schemas.openxmlformats.org/wordprocessingml/2006/main">
-      <w:ind xmlns:w="http://schemas.openxmlformats.org/wordprocessingml/2006/main" w:left="720"/>
-      <w:contextualSpacing xmlns:w="http://schemas.openxmlformats.org/wordprocessingml/2006/main"/>
+  <w:style w:type="paragraph" w:styleId="ListParagraph">
+    <w:name w:val="List Paragraph"/>
+    <w:basedOn w:val="Normal"/>
+    <w:uiPriority w:val="34"/>
+    <w:qFormat/>
+    <w:pPr>
+      <w:ind w:left="720"/>
+      <w:contextualSpacing/>
     </w:pPr>
   </w:style>
-  <w:style xmlns:w="http://schemas.openxmlformats.org/wordprocessingml/2006/main" w:type="table" w:styleId="TableGrid">
-    <w:name xmlns:w="http://schemas.openxmlformats.org/wordprocessingml/2006/main" w:val="Table Grid"/>
-    <w:basedOn xmlns:w="http://schemas.openxmlformats.org/wordprocessingml/2006/main" w:val="TableNormal"/>
-    <w:uiPriority xmlns:w="http://schemas.openxmlformats.org/wordprocessingml/2006/main" w:val="59"/>
-    <w:rsid xmlns:w="http://schemas.openxmlformats.org/wordprocessingml/2006/main" w:val="00FB4123"/>
-    <w:pPr xmlns:w="http://schemas.openxmlformats.org/wordprocessingml/2006/main">
+  <w:style w:type="table" w:styleId="TableGrid">
+    <w:name w:val="Table Grid"/>
+    <w:basedOn w:val="TableNormal"/>
+    <w:uiPriority w:val="59"/>
+    <w:rsid w:val="00FB4123"/>
+    <w:pPr>
       <w:spacing w:after="0" w:line="240" w:lineRule="auto"/>
     </w:pPr>
-    <w:tblPr xmlns:w="http://schemas.openxmlformats.org/wordprocessingml/2006/main">
-      <w:tblInd w:w="0" w:type="dxa"/>
+    <w:tblPr>
       <w:tblBorders>
-        <w:top w:val="single" w:color="000000" w:themeColor="text1" w:sz="4" w:space="0"/>
-        <w:left w:val="single" w:color="000000" w:themeColor="text1" w:sz="4" w:space="0"/>
-        <w:bottom w:val="single" w:color="000000" w:themeColor="text1" w:sz="4" w:space="0"/>
-        <w:right w:val="single" w:color="000000" w:themeColor="text1" w:sz="4" w:space="0"/>
-        <w:insideH w:val="single" w:color="000000" w:themeColor="text1" w:sz="4" w:space="0"/>
-        <w:insideV w:val="single" w:color="000000" w:themeColor="text1" w:sz="4" w:space="0"/>
+        <w:top w:val="single" w:sz="4" w:space="0" w:color="000000" w:themeColor="text1"/>
+        <w:left w:val="single" w:sz="4" w:space="0" w:color="000000" w:themeColor="text1"/>
+        <w:bottom w:val="single" w:sz="4" w:space="0" w:color="000000" w:themeColor="text1"/>
+        <w:right w:val="single" w:sz="4" w:space="0" w:color="000000" w:themeColor="text1"/>
+        <w:insideH w:val="single" w:sz="4" w:space="0" w:color="000000" w:themeColor="text1"/>
+        <w:insideV w:val="single" w:sz="4" w:space="0" w:color="000000" w:themeColor="text1"/>
       </w:tblBorders>
-      <w:tblCellMar>
-        <w:top w:w="0" w:type="dxa"/>
-        <w:left w:w="108" w:type="dxa"/>
-        <w:bottom w:w="0" w:type="dxa"/>
-        <w:right w:w="108" w:type="dxa"/>
-      </w:tblCellMar>
     </w:tblPr>
   </w:style>
 </w:styles>
@@ -3970,6 +3023,12 @@
 </file>
 
 <file path=customXml/item2.xml><?xml version="1.0" encoding="utf-8"?>
+<p:properties xmlns:p="http://schemas.microsoft.com/office/2006/metadata/properties" xmlns:xsi="http://www.w3.org/2001/XMLSchema-instance" xmlns:pc="http://schemas.microsoft.com/office/infopath/2007/PartnerControls">
+  <documentManagement/>
+</p:properties>
+</file>
+
+<file path=customXml/item3.xml><?xml version="1.0" encoding="utf-8"?>
 <?mso-contentType ?>
 <FormTemplates xmlns="http://schemas.microsoft.com/sharepoint/v3/contenttype/forms">
   <Display>DocumentLibraryForm</Display>
@@ -3978,20 +3037,37 @@
 </FormTemplates>
 </file>
 
-<file path=customXml/item3.xml><?xml version="1.0" encoding="utf-8"?>
-<p:properties xmlns:p="http://schemas.microsoft.com/office/2006/metadata/properties" xmlns:xsi="http://www.w3.org/2001/XMLSchema-instance" xmlns:pc="http://schemas.microsoft.com/office/infopath/2007/PartnerControls">
-  <documentManagement/>
-</p:properties>
-</file>
-
 <file path=customXml/itemProps1.xml><?xml version="1.0" encoding="utf-8"?>
-<ds:datastoreItem xmlns:ds="http://schemas.openxmlformats.org/officeDocument/2006/customXml" ds:itemID="{A136127E-3E02-4885-ADA6-757C05E04D27}"/>
+<ds:datastoreItem xmlns:ds="http://schemas.openxmlformats.org/officeDocument/2006/customXml" ds:itemID="{A136127E-3E02-4885-ADA6-757C05E04D27}">
+  <ds:schemaRefs>
+    <ds:schemaRef ds:uri="http://schemas.microsoft.com/office/2006/metadata/contentType"/>
+    <ds:schemaRef ds:uri="http://schemas.microsoft.com/office/2006/metadata/properties/metaAttributes"/>
+    <ds:schemaRef ds:uri="http://www.w3.org/2001/XMLSchema"/>
+    <ds:schemaRef ds:uri="http://schemas.microsoft.com/office/2006/metadata/properties"/>
+    <ds:schemaRef ds:uri="e39723e9-f0d2-4276-810f-cb913745f53b"/>
+    <ds:schemaRef ds:uri="http://schemas.microsoft.com/office/2006/documentManagement/types"/>
+    <ds:schemaRef ds:uri="http://schemas.microsoft.com/office/infopath/2007/PartnerControls"/>
+    <ds:schemaRef ds:uri="http://schemas.openxmlformats.org/package/2006/metadata/core-properties"/>
+    <ds:schemaRef ds:uri="http://purl.org/dc/elements/1.1/"/>
+    <ds:schemaRef ds:uri="http://purl.org/dc/terms/"/>
+    <ds:schemaRef ds:uri="http://schemas.microsoft.com/internal/obd"/>
+  </ds:schemaRefs>
+</ds:datastoreItem>
 </file>
 
 <file path=customXml/itemProps2.xml><?xml version="1.0" encoding="utf-8"?>
-<ds:datastoreItem xmlns:ds="http://schemas.openxmlformats.org/officeDocument/2006/customXml" ds:itemID="{6D65C410-43A8-4273-BE35-34A7099C9503}"/>
+<ds:datastoreItem xmlns:ds="http://schemas.openxmlformats.org/officeDocument/2006/customXml" ds:itemID="{D7432271-BE56-4B3C-869D-25E35C0E6196}">
+  <ds:schemaRefs>
+    <ds:schemaRef ds:uri="http://schemas.microsoft.com/office/2006/metadata/properties"/>
+    <ds:schemaRef ds:uri="http://schemas.microsoft.com/office/infopath/2007/PartnerControls"/>
+  </ds:schemaRefs>
+</ds:datastoreItem>
 </file>
 
 <file path=customXml/itemProps3.xml><?xml version="1.0" encoding="utf-8"?>
-<ds:datastoreItem xmlns:ds="http://schemas.openxmlformats.org/officeDocument/2006/customXml" ds:itemID="{D7432271-BE56-4B3C-869D-25E35C0E6196}"/>
+<ds:datastoreItem xmlns:ds="http://schemas.openxmlformats.org/officeDocument/2006/customXml" ds:itemID="{6D65C410-43A8-4273-BE35-34A7099C9503}">
+  <ds:schemaRefs>
+    <ds:schemaRef ds:uri="http://schemas.microsoft.com/sharepoint/v3/contenttype/forms"/>
+  </ds:schemaRefs>
+</ds:datastoreItem>
 </file>
</xml_diff>